<commit_message>
Tarea 9 - Progreso
</commit_message>
<xml_diff>
--- a/Docs/Ristorante Casa di Pepe - Documentación de Recursos Web - Armando Vaquero.docx
+++ b/Docs/Ristorante Casa di Pepe - Documentación de Recursos Web - Armando Vaquero.docx
@@ -1,6 +1,6 @@
 
 <file path=word/document.xml><?xml version="1.0" encoding="utf-8"?>
-<w:document xmlns:wpc="http://schemas.microsoft.com/office/word/2010/wordprocessingCanvas" xmlns:cx="http://schemas.microsoft.com/office/drawing/2014/chartex" xmlns:cx1="http://schemas.microsoft.com/office/drawing/2015/9/8/chartex" xmlns:cx2="http://schemas.microsoft.com/office/drawing/2015/10/21/chartex" xmlns:cx3="http://schemas.microsoft.com/office/drawing/2016/5/9/chartex" xmlns:cx4="http://schemas.microsoft.com/office/drawing/2016/5/10/chartex" xmlns:cx5="http://schemas.microsoft.com/office/drawing/2016/5/11/chartex" xmlns:cx6="http://schemas.microsoft.com/office/drawing/2016/5/12/chartex" xmlns:cx7="http://schemas.microsoft.com/office/drawing/2016/5/13/chartex" xmlns:cx8="http://schemas.microsoft.com/office/drawing/2016/5/14/chartex" xmlns:mc="http://schemas.openxmlformats.org/markup-compatibility/2006" xmlns:aink="http://schemas.microsoft.com/office/drawing/2016/ink" xmlns:am3d="http://schemas.microsoft.com/office/drawing/2017/model3d" xmlns:o="urn:schemas-microsoft-com:office:office" xmlns:oel="http://schemas.microsoft.com/office/2019/extlst" xmlns:r="http://schemas.openxmlformats.org/officeDocument/2006/relationships" xmlns:m="http://schemas.openxmlformats.org/officeDocument/2006/math" xmlns:v="urn:schemas-microsoft-com:vml" xmlns:wp14="http://schemas.microsoft.com/office/word/2010/wordprocessingDrawing" xmlns:wp="http://schemas.openxmlformats.org/drawingml/2006/wordprocessingDrawing" xmlns:w10="urn:schemas-microsoft-com:office:word" xmlns:w="http://schemas.openxmlformats.org/wordprocessingml/2006/main" xmlns:w14="http://schemas.microsoft.com/office/word/2010/wordml" xmlns:w15="http://schemas.microsoft.com/office/word/2012/wordml" xmlns:w16cex="http://schemas.microsoft.com/office/word/2018/wordml/cex" xmlns:w16cid="http://schemas.microsoft.com/office/word/2016/wordml/cid" xmlns:w16="http://schemas.microsoft.com/office/word/2018/wordml" xmlns:w16du="http://schemas.microsoft.com/office/word/2023/wordml/word16du" xmlns:w16sdtdh="http://schemas.microsoft.com/office/word/2020/wordml/sdtdatahash" xmlns:w16sdtfl="http://schemas.microsoft.com/office/word/2024/wordml/sdtformatlock" xmlns:w16se="http://schemas.microsoft.com/office/word/2015/wordml/symex" xmlns:wpg="http://schemas.microsoft.com/office/word/2010/wordprocessingGroup" xmlns:wpi="http://schemas.microsoft.com/office/word/2010/wordprocessingInk" xmlns:wne="http://schemas.microsoft.com/office/word/2006/wordml" xmlns:wps="http://schemas.microsoft.com/office/word/2010/wordprocessingShape" mc:Ignorable="w14 w15 w16se w16cid w16 w16cex w16sdtdh w16sdtfl w16du wp14">
+<w:document xmlns:wpc="http://schemas.microsoft.com/office/word/2010/wordprocessingCanvas" xmlns:cx="http://schemas.microsoft.com/office/drawing/2014/chartex" xmlns:cx1="http://schemas.microsoft.com/office/drawing/2015/9/8/chartex" xmlns:cx2="http://schemas.microsoft.com/office/drawing/2015/10/21/chartex" xmlns:cx3="http://schemas.microsoft.com/office/drawing/2016/5/9/chartex" xmlns:cx4="http://schemas.microsoft.com/office/drawing/2016/5/10/chartex" xmlns:cx5="http://schemas.microsoft.com/office/drawing/2016/5/11/chartex" xmlns:cx6="http://schemas.microsoft.com/office/drawing/2016/5/12/chartex" xmlns:cx7="http://schemas.microsoft.com/office/drawing/2016/5/13/chartex" xmlns:cx8="http://schemas.microsoft.com/office/drawing/2016/5/14/chartex" xmlns:mc="http://schemas.openxmlformats.org/markup-compatibility/2006" xmlns:aink="http://schemas.microsoft.com/office/drawing/2016/ink" xmlns:am3d="http://schemas.microsoft.com/office/drawing/2017/model3d" xmlns:o="urn:schemas-microsoft-com:office:office" xmlns:r="http://schemas.openxmlformats.org/officeDocument/2006/relationships" xmlns:m="http://schemas.openxmlformats.org/officeDocument/2006/math" xmlns:v="urn:schemas-microsoft-com:vml" xmlns:wp14="http://schemas.microsoft.com/office/word/2010/wordprocessingDrawing" xmlns:wp="http://schemas.openxmlformats.org/drawingml/2006/wordprocessingDrawing" xmlns:w10="urn:schemas-microsoft-com:office:word" xmlns:w="http://schemas.openxmlformats.org/wordprocessingml/2006/main" xmlns:w14="http://schemas.microsoft.com/office/word/2010/wordml" xmlns:w15="http://schemas.microsoft.com/office/word/2012/wordml" xmlns:w16cex="http://schemas.microsoft.com/office/word/2018/wordml/cex" xmlns:w16cid="http://schemas.microsoft.com/office/word/2016/wordml/cid" xmlns:w16="http://schemas.microsoft.com/office/word/2018/wordml" xmlns:w16sdtdh="http://schemas.microsoft.com/office/word/2020/wordml/sdtdatahash" xmlns:w16se="http://schemas.microsoft.com/office/word/2015/wordml/symex" xmlns:wpg="http://schemas.microsoft.com/office/word/2010/wordprocessingGroup" xmlns:wpi="http://schemas.microsoft.com/office/word/2010/wordprocessingInk" xmlns:wne="http://schemas.microsoft.com/office/word/2006/wordml" xmlns:wps="http://schemas.microsoft.com/office/word/2010/wordprocessingShape" mc:Ignorable="w14 w15 w16se w16cid w16 w16cex w16sdtdh wp14">
   <w:body>
     <w:p>
       <w:pPr>
@@ -156,6 +156,7 @@
                                   <w:dataBinding w:prefixMappings="xmlns:ns0='http://purl.org/dc/elements/1.1/' xmlns:ns1='http://schemas.openxmlformats.org/package/2006/metadata/core-properties' " w:xpath="/ns1:coreProperties[1]/ns0:title[1]" w:storeItemID="{6C3C8BC8-F283-45AE-878A-BAB7291924A1}"/>
                                   <w:text/>
                                 </w:sdtPr>
+                                <w:sdtEndPr/>
                                 <w:sdtContent>
                                   <w:r>
                                     <w:rPr>
@@ -230,6 +231,7 @@
                                 <w:dataBinding w:prefixMappings="xmlns:ns0='http://purl.org/dc/elements/1.1/' xmlns:ns1='http://schemas.openxmlformats.org/package/2006/metadata/core-properties' " w:xpath="/ns1:coreProperties[1]/ns0:subject[1]" w:storeItemID="{6C3C8BC8-F283-45AE-878A-BAB7291924A1}"/>
                                 <w:text/>
                               </w:sdtPr>
+                              <w:sdtEndPr/>
                               <w:sdtContent>
                                 <w:p>
                                   <w:pPr>
@@ -330,6 +332,7 @@
                                 <w:dataBinding w:prefixMappings="xmlns:ns0='http://purl.org/dc/elements/1.1/' xmlns:ns1='http://schemas.openxmlformats.org/package/2006/metadata/core-properties' " w:xpath="/ns1:coreProperties[1]/ns0:creator[1]" w:storeItemID="{6C3C8BC8-F283-45AE-878A-BAB7291924A1}"/>
                                 <w:text/>
                               </w:sdtPr>
+                              <w:sdtEndPr/>
                               <w:sdtContent>
                                 <w:p>
                                   <w:pPr>
@@ -368,7 +371,7 @@
           </mc:Choice>
           <mc:Fallback>
             <w:pict>
-              <v:group w14:anchorId="2C82FCEE" id="Grupo 5" o:spid="_x0000_s1026" style="position:absolute;left:0;text-align:left;margin-left:-.3pt;margin-top:-37.1pt;width:423.15pt;height:468.35pt;z-index:251632127" coordsize="53739,59480" o:gfxdata="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">
+              <v:group w14:anchorId="2C82FCEE" id="Grupo 5" o:spid="_x0000_s1026" style="position:absolute;left:0;text-align:left;margin-left:-.3pt;margin-top:-37.1pt;width:423.15pt;height:468.35pt;z-index:251632127" coordsize="53739,59480" o:gfxdata="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">
                 <v:rect id="Rectángulo 2" o:spid="_x0000_s1027" style="position:absolute;width:53739;height:59480;visibility:visible;mso-wrap-style:square;v-text-anchor:middle" o:gfxdata="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" fillcolor="#f1a2a2" stroked="f">
                   <v:fill opacity="32639f"/>
                 </v:rect>
@@ -422,6 +425,7 @@
                             <w:dataBinding w:prefixMappings="xmlns:ns0='http://purl.org/dc/elements/1.1/' xmlns:ns1='http://schemas.openxmlformats.org/package/2006/metadata/core-properties' " w:xpath="/ns1:coreProperties[1]/ns0:title[1]" w:storeItemID="{6C3C8BC8-F283-45AE-878A-BAB7291924A1}"/>
                             <w:text/>
                           </w:sdtPr>
+                          <w:sdtEndPr/>
                           <w:sdtContent>
                             <w:r>
                               <w:rPr>
@@ -462,6 +466,7 @@
                           <w:dataBinding w:prefixMappings="xmlns:ns0='http://purl.org/dc/elements/1.1/' xmlns:ns1='http://schemas.openxmlformats.org/package/2006/metadata/core-properties' " w:xpath="/ns1:coreProperties[1]/ns0:subject[1]" w:storeItemID="{6C3C8BC8-F283-45AE-878A-BAB7291924A1}"/>
                           <w:text/>
                         </w:sdtPr>
+                        <w:sdtEndPr/>
                         <w:sdtContent>
                           <w:p>
                             <w:pPr>
@@ -528,6 +533,7 @@
                           <w:dataBinding w:prefixMappings="xmlns:ns0='http://purl.org/dc/elements/1.1/' xmlns:ns1='http://schemas.openxmlformats.org/package/2006/metadata/core-properties' " w:xpath="/ns1:coreProperties[1]/ns0:creator[1]" w:storeItemID="{6C3C8BC8-F283-45AE-878A-BAB7291924A1}"/>
                           <w:text/>
                         </w:sdtPr>
+                        <w:sdtEndPr/>
                         <w:sdtContent>
                           <w:p>
                             <w:pPr>
@@ -747,7 +753,7 @@
               </wp:anchor>
             </w:drawing>
           </mc:Choice>
-          <mc:Fallback>
+          <mc:Fallback xmlns:w16sdtfl="http://schemas.microsoft.com/office/word/2024/wordml/sdtformatlock" xmlns:w16du="http://schemas.microsoft.com/office/word/2023/wordml/word16du" xmlns:oel="http://schemas.microsoft.com/office/2019/extlst">
             <w:pict>
               <v:group w14:anchorId="52A8A517" id="Grupo 36" o:spid="_x0000_s1026" style="position:absolute;margin-left:373.3pt;margin-top:502.35pt;width:114pt;height:81.25pt;z-index:251799552" coordsize="14478,10318" o:gfxdata="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">
                 <v:rect id="Rectángulo 10" o:spid="_x0000_s1027" style="position:absolute;top:887;width:14478;height:8382;visibility:visible;mso-wrap-style:square;v-text-anchor:middle" o:gfxdata="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" fillcolor="#f1a2a2" stroked="f">
@@ -897,7 +903,7 @@
           </mc:Choice>
           <mc:Fallback>
             <w:pict>
-              <v:shape w14:anchorId="1EFF5817" id="Cuadro de texto 2" o:spid="_x0000_s1031" type="#_x0000_t202" style="position:absolute;left:0;text-align:left;margin-left:99pt;margin-top:21.4pt;width:323.55pt;height:60.3pt;z-index:251631616;visibility:visible;mso-wrap-style:square;mso-width-percent:0;mso-height-percent:0;mso-wrap-distance-left:9pt;mso-wrap-distance-top:3.6pt;mso-wrap-distance-right:9pt;mso-wrap-distance-bottom:3.6pt;mso-position-horizontal:absolute;mso-position-horizontal-relative:text;mso-position-vertical:absolute;mso-position-vertical-relative:text;mso-width-percent:0;mso-height-percent:0;mso-width-relative:margin;mso-height-relative:margin;v-text-anchor:top" o:gfxdata="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" filled="f" stroked="f">
+              <v:shape w14:anchorId="1EFF5817" id="Cuadro de texto 2" o:spid="_x0000_s1031" type="#_x0000_t202" style="position:absolute;left:0;text-align:left;margin-left:99pt;margin-top:21.4pt;width:323.55pt;height:60.3pt;z-index:251631616;visibility:visible;mso-wrap-style:square;mso-width-percent:0;mso-height-percent:0;mso-wrap-distance-left:9pt;mso-wrap-distance-top:3.6pt;mso-wrap-distance-right:9pt;mso-wrap-distance-bottom:3.6pt;mso-position-horizontal:absolute;mso-position-horizontal-relative:text;mso-position-vertical:absolute;mso-position-vertical-relative:text;mso-width-percent:0;mso-height-percent:0;mso-width-relative:margin;mso-height-relative:margin;v-text-anchor:top" o:gfxdata="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" filled="f" stroked="f">
                 <v:textbox>
                   <w:txbxContent>
                     <w:p>
@@ -995,7 +1001,7 @@
               </wp:anchor>
             </w:drawing>
           </mc:Choice>
-          <mc:Fallback>
+          <mc:Fallback xmlns:w16sdtfl="http://schemas.microsoft.com/office/word/2024/wordml/sdtformatlock" xmlns:w16du="http://schemas.microsoft.com/office/word/2023/wordml/word16du" xmlns:oel="http://schemas.microsoft.com/office/2019/extlst">
             <w:pict>
               <v:rect w14:anchorId="7CA956FE" id="Rectángulo 7" o:spid="_x0000_s1026" style="position:absolute;margin-left:-90.4pt;margin-top:.1pt;width:513.4pt;height:107.9pt;z-index:251629568;visibility:visible;mso-wrap-style:square;mso-width-percent:0;mso-height-percent:0;mso-wrap-distance-left:9pt;mso-wrap-distance-top:0;mso-wrap-distance-right:9pt;mso-wrap-distance-bottom:0;mso-position-horizontal:absolute;mso-position-horizontal-relative:text;mso-position-vertical:absolute;mso-position-vertical-relative:text;mso-width-percent:0;mso-height-percent:0;mso-width-relative:margin;mso-height-relative:margin;v-text-anchor:middle" o:gfxdata="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" fillcolor="#b03b3b" stroked="f" strokeweight="1pt"/>
             </w:pict>
@@ -1508,6 +1514,7 @@
     <w:p>
       <w:pPr>
         <w:pStyle w:val="Ttulo2"/>
+        <w:ind w:left="709" w:hanging="709"/>
       </w:pPr>
       <w:bookmarkStart w:id="2" w:name="_Toc185784355"/>
       <w:r>
@@ -2214,7 +2221,25 @@
           <w:bCs/>
           <w:color w:val="000000"/>
         </w:rPr>
-        <w:t>Hero Image.</w:t>
+        <w:t xml:space="preserve">Hero </w:t>
+      </w:r>
+      <w:proofErr w:type="spellStart"/>
+      <w:r>
+        <w:rPr>
+          <w:b/>
+          <w:bCs/>
+          <w:color w:val="000000"/>
+        </w:rPr>
+        <w:t>Image</w:t>
+      </w:r>
+      <w:proofErr w:type="spellEnd"/>
+      <w:r>
+        <w:rPr>
+          <w:b/>
+          <w:bCs/>
+          <w:color w:val="000000"/>
+        </w:rPr>
+        <w:t>.</w:t>
       </w:r>
     </w:p>
     <w:p>
@@ -2317,7 +2342,15 @@
         <w:ind w:left="851" w:firstLine="283"/>
       </w:pPr>
       <w:r>
-        <w:t>Se utilizará la relación 16:9 y los formatos: WebP, JPEG y AVIF (todos con las resoluciones 1920x1080 pixeles, 2k 2560x1440 pixeles y 4k 3840x2160 pixeles).</w:t>
+        <w:t xml:space="preserve">Se utilizará la relación 16:9 y los formatos: </w:t>
+      </w:r>
+      <w:proofErr w:type="spellStart"/>
+      <w:r>
+        <w:t>WebP</w:t>
+      </w:r>
+      <w:proofErr w:type="spellEnd"/>
+      <w:r>
+        <w:t>, JPG y AVIF (todos con las resoluciones 1920x1080 pixeles, 2k 2560x1440 pixeles y 4k 3840x2160 pixeles).</w:t>
       </w:r>
     </w:p>
     <w:p>
@@ -2418,7 +2451,21 @@
         <w:rPr>
           <w:color w:val="000000"/>
         </w:rPr>
-        <w:t>Se utilizará la relación 1:1 y los formatos: WebP, JPEG y PNG (todos con las resoluciones 800x600 pixeles y 1024x768 pixeles).</w:t>
+        <w:t xml:space="preserve">Se utilizará la relación 1:1 y los formatos: </w:t>
+      </w:r>
+      <w:proofErr w:type="spellStart"/>
+      <w:r>
+        <w:rPr>
+          <w:color w:val="000000"/>
+        </w:rPr>
+        <w:t>WebP</w:t>
+      </w:r>
+      <w:proofErr w:type="spellEnd"/>
+      <w:r>
+        <w:rPr>
+          <w:color w:val="000000"/>
+        </w:rPr>
+        <w:t>, JPG y PNG (todos con las resoluciones 800x600 pixeles y 1024x768 pixeles).</w:t>
       </w:r>
     </w:p>
     <w:p>
@@ -2531,7 +2578,33 @@
         <w:rPr>
           <w:color w:val="000000"/>
         </w:rPr>
-        <w:t xml:space="preserve"> WebP, JPEG (estos dos con resolución </w:t>
+        <w:t xml:space="preserve"> </w:t>
+      </w:r>
+      <w:proofErr w:type="spellStart"/>
+      <w:r>
+        <w:rPr>
+          <w:color w:val="000000"/>
+        </w:rPr>
+        <w:t>WebP</w:t>
+      </w:r>
+      <w:proofErr w:type="spellEnd"/>
+      <w:r>
+        <w:rPr>
+          <w:color w:val="000000"/>
+        </w:rPr>
+        <w:t xml:space="preserve">, </w:t>
+      </w:r>
+      <w:r>
+        <w:rPr>
+          <w:color w:val="000000"/>
+        </w:rPr>
+        <w:t>JPG</w:t>
+      </w:r>
+      <w:r>
+        <w:rPr>
+          <w:color w:val="000000"/>
+        </w:rPr>
+        <w:t xml:space="preserve"> (estos dos con resolución </w:t>
       </w:r>
       <w:r>
         <w:t>1920x1080 pixeles y 4k 3840x2160 pixeles</w:t>
@@ -2855,8 +2928,17 @@
           <w:i/>
           <w:iCs/>
         </w:rPr>
-        <w:t>Hero Image</w:t>
-      </w:r>
+        <w:t xml:space="preserve">Hero </w:t>
+      </w:r>
+      <w:proofErr w:type="spellStart"/>
+      <w:r>
+        <w:rPr>
+          <w:i/>
+          <w:iCs/>
+        </w:rPr>
+        <w:t>Image</w:t>
+      </w:r>
+      <w:proofErr w:type="spellEnd"/>
       <w:r>
         <w:t xml:space="preserve">” </w:t>
       </w:r>
@@ -3500,31 +3582,9 @@
     </w:p>
     <w:p>
       <w:pPr>
-        <w:rPr>
-          <w:b/>
-          <w:bCs/>
-          <w:color w:val="E44E4E"/>
-        </w:rPr>
-      </w:pPr>
-    </w:p>
-    <w:p>
-      <w:pPr>
-        <w:rPr>
-          <w:b/>
-          <w:bCs/>
-          <w:color w:val="E44E4E"/>
-        </w:rPr>
-      </w:pPr>
-    </w:p>
-    <w:p/>
-    <w:p>
-      <w:pPr>
         <w:spacing w:line="259" w:lineRule="auto"/>
         <w:jc w:val="left"/>
       </w:pPr>
-      <w:r>
-        <w:br w:type="page"/>
-      </w:r>
     </w:p>
     <w:p>
       <w:pPr>
@@ -3539,7 +3599,6 @@
           <w:sz w:val="28"/>
           <w:szCs w:val="24"/>
         </w:rPr>
-        <w:lastRenderedPageBreak/>
         <w:t>Imágenes</w:t>
       </w:r>
     </w:p>
@@ -3576,6 +3635,66 @@
     </w:p>
     <w:p>
       <w:pPr>
+        <w:spacing w:line="60" w:lineRule="auto"/>
+        <w:ind w:firstLine="567"/>
+        <w:rPr>
+          <w:b/>
+          <w:bCs/>
+        </w:rPr>
+      </w:pPr>
+    </w:p>
+    <w:p>
+      <w:pPr>
+        <w:spacing w:line="60" w:lineRule="auto"/>
+        <w:ind w:firstLine="567"/>
+        <w:rPr>
+          <w:b/>
+          <w:bCs/>
+        </w:rPr>
+      </w:pPr>
+    </w:p>
+    <w:p>
+      <w:pPr>
+        <w:spacing w:line="60" w:lineRule="auto"/>
+        <w:ind w:firstLine="567"/>
+        <w:rPr>
+          <w:b/>
+          <w:bCs/>
+        </w:rPr>
+      </w:pPr>
+    </w:p>
+    <w:p>
+      <w:pPr>
+        <w:spacing w:line="60" w:lineRule="auto"/>
+        <w:ind w:firstLine="567"/>
+        <w:rPr>
+          <w:b/>
+          <w:bCs/>
+        </w:rPr>
+      </w:pPr>
+    </w:p>
+    <w:p>
+      <w:pPr>
+        <w:spacing w:line="60" w:lineRule="auto"/>
+        <w:ind w:firstLine="567"/>
+        <w:rPr>
+          <w:b/>
+          <w:bCs/>
+        </w:rPr>
+      </w:pPr>
+    </w:p>
+    <w:p>
+      <w:pPr>
+        <w:spacing w:line="60" w:lineRule="auto"/>
+        <w:ind w:firstLine="567"/>
+        <w:rPr>
+          <w:b/>
+          <w:bCs/>
+        </w:rPr>
+      </w:pPr>
+    </w:p>
+    <w:p>
+      <w:pPr>
         <w:spacing w:line="259" w:lineRule="auto"/>
         <w:ind w:firstLine="567"/>
         <w:rPr>
@@ -3590,6 +3709,7 @@
           <w:bCs/>
           <w:color w:val="E44E4E"/>
         </w:rPr>
+        <w:lastRenderedPageBreak/>
         <w:t>Fuentes de Obtención y Licencias</w:t>
       </w:r>
     </w:p>
@@ -3599,7 +3719,19 @@
         <w:ind w:firstLine="567"/>
       </w:pPr>
       <w:r>
-        <w:t>Las imágenes necesarias para el desarrollo de la web se han descargado de plataformas confiables que ofrecen contenido con licencia de libre uso. Estas plataformas son:</w:t>
+        <w:t>Las imágenes necesarias para el desarrollo de la web se han descargado de plataformas confiables que ofrecen contenido con licencia de libre uso</w:t>
+      </w:r>
+      <w:r>
+        <w:t xml:space="preserve"> o con recursos </w:t>
+      </w:r>
+      <w:r>
+        <w:t>gratuitos,</w:t>
+      </w:r>
+      <w:r>
+        <w:t xml:space="preserve"> pero con atribución</w:t>
+      </w:r>
+      <w:r>
+        <w:t>. Estas plataformas son:</w:t>
       </w:r>
     </w:p>
     <w:p>
@@ -3615,13 +3747,23 @@
           <w:lang w:val="en-GB"/>
         </w:rPr>
       </w:pPr>
+      <w:proofErr w:type="spellStart"/>
       <w:r>
         <w:rPr>
           <w:b/>
           <w:bCs/>
           <w:lang w:val="en-GB"/>
         </w:rPr>
-        <w:t>Unsplash.</w:t>
+        <w:t>Unsplash</w:t>
+      </w:r>
+      <w:proofErr w:type="spellEnd"/>
+      <w:r>
+        <w:rPr>
+          <w:b/>
+          <w:bCs/>
+          <w:lang w:val="en-GB"/>
+        </w:rPr>
+        <w:t>.</w:t>
       </w:r>
       <w:r>
         <w:rPr>
@@ -3670,13 +3812,23 @@
           <w:lang w:val="en-GB"/>
         </w:rPr>
       </w:pPr>
+      <w:proofErr w:type="spellStart"/>
       <w:r>
         <w:rPr>
           <w:b/>
           <w:bCs/>
           <w:lang w:val="en-GB"/>
         </w:rPr>
-        <w:t>Pexels.</w:t>
+        <w:t>Pexels</w:t>
+      </w:r>
+      <w:proofErr w:type="spellEnd"/>
+      <w:r>
+        <w:rPr>
+          <w:b/>
+          <w:bCs/>
+          <w:lang w:val="en-GB"/>
+        </w:rPr>
+        <w:t>.</w:t>
       </w:r>
       <w:r>
         <w:rPr>
@@ -3725,13 +3877,23 @@
           <w:lang w:val="en-GB"/>
         </w:rPr>
       </w:pPr>
+      <w:proofErr w:type="spellStart"/>
       <w:r>
         <w:rPr>
           <w:b/>
           <w:bCs/>
           <w:lang w:val="en-GB"/>
         </w:rPr>
-        <w:t>Pixaby.</w:t>
+        <w:t>Pixaby</w:t>
+      </w:r>
+      <w:proofErr w:type="spellEnd"/>
+      <w:r>
+        <w:rPr>
+          <w:b/>
+          <w:bCs/>
+          <w:lang w:val="en-GB"/>
+        </w:rPr>
+        <w:t>.</w:t>
       </w:r>
       <w:r>
         <w:rPr>
@@ -3780,14 +3942,16 @@
           <w:lang w:val="en-GB"/>
         </w:rPr>
       </w:pPr>
+      <w:proofErr w:type="spellStart"/>
       <w:r>
         <w:rPr>
           <w:b/>
           <w:bCs/>
           <w:lang w:val="en-GB"/>
         </w:rPr>
-        <w:t>Feathericons</w:t>
-      </w:r>
+        <w:t>Flaticon</w:t>
+      </w:r>
+      <w:proofErr w:type="spellEnd"/>
       <w:r>
         <w:rPr>
           <w:b/>
@@ -3808,7 +3972,7 @@
             <w:rStyle w:val="Hipervnculo"/>
             <w:lang w:val="en-GB"/>
           </w:rPr>
-          <w:t>https://feathericons.com/</w:t>
+          <w:t>https://www.flaticon.es/</w:t>
         </w:r>
       </w:hyperlink>
       <w:r>
@@ -3823,31 +3987,156 @@
         <w:ind w:left="851" w:firstLine="283"/>
       </w:pPr>
       <w:r>
-        <w:t>Licencia que permit</w:t>
-      </w:r>
-      <w:r>
-        <w:t>e el libre uso de los iconos.</w:t>
+        <w:t>Licencia que</w:t>
+      </w:r>
+      <w:r>
+        <w:t xml:space="preserve"> ofrece recursos </w:t>
+      </w:r>
+      <w:r>
+        <w:t>gratuitos,</w:t>
+      </w:r>
+      <w:r>
+        <w:t xml:space="preserve"> pero con atribución o una suscripción premium para evitarla</w:t>
+      </w:r>
+      <w:r>
+        <w:t>.</w:t>
+      </w:r>
+    </w:p>
+    <w:p>
+      <w:pPr>
+        <w:pStyle w:val="Prrafodelista"/>
+        <w:numPr>
+          <w:ilvl w:val="0"/>
+          <w:numId w:val="16"/>
+        </w:numPr>
+        <w:ind w:left="567" w:hanging="283"/>
+      </w:pPr>
+      <w:proofErr w:type="spellStart"/>
+      <w:r>
+        <w:rPr>
+          <w:b/>
+          <w:bCs/>
+        </w:rPr>
+        <w:t>Barilla</w:t>
+      </w:r>
+      <w:proofErr w:type="spellEnd"/>
+      <w:r>
+        <w:rPr>
+          <w:b/>
+          <w:bCs/>
+        </w:rPr>
+        <w:t>.</w:t>
+      </w:r>
+      <w:r>
+        <w:t xml:space="preserve"> (</w:t>
+      </w:r>
+      <w:hyperlink r:id="rId25" w:history="1">
+        <w:r>
+          <w:rPr>
+            <w:rStyle w:val="Hipervnculo"/>
+          </w:rPr>
+          <w:t>https://www.barilla.com/es-es</w:t>
+        </w:r>
+      </w:hyperlink>
+      <w:r>
+        <w:t>)</w:t>
+      </w:r>
+    </w:p>
+    <w:p>
+      <w:pPr>
+        <w:ind w:left="851" w:firstLine="283"/>
+      </w:pPr>
+      <w:r>
+        <w:t>Las imágenes de los productos utilizadas en la “</w:t>
+      </w:r>
+      <w:r>
+        <w:rPr>
+          <w:i/>
+          <w:iCs/>
+        </w:rPr>
+        <w:t>Tienda</w:t>
+      </w:r>
+      <w:r>
+        <w:t xml:space="preserve">” de </w:t>
+      </w:r>
+      <w:r>
+        <w:rPr>
+          <w:b/>
+          <w:bCs/>
+          <w:i/>
+          <w:iCs/>
+        </w:rPr>
+        <w:t>Casa di Pepe</w:t>
+      </w:r>
+      <w:r>
+        <w:t xml:space="preserve">, han sido obtenidas del catálogo de la marca </w:t>
+      </w:r>
+      <w:proofErr w:type="spellStart"/>
+      <w:r>
+        <w:rPr>
+          <w:b/>
+          <w:bCs/>
+        </w:rPr>
+        <w:t>Barilla</w:t>
+      </w:r>
+      <w:proofErr w:type="spellEnd"/>
+      <w:r>
+        <w:t>.</w:t>
+      </w:r>
+    </w:p>
+    <w:p>
+      <w:pPr>
+        <w:ind w:left="851" w:firstLine="283"/>
+      </w:pPr>
+      <w:r>
+        <w:t xml:space="preserve">Las imágenes de producto son propiedad exclusiva de la marca </w:t>
+      </w:r>
+      <w:proofErr w:type="spellStart"/>
+      <w:r>
+        <w:rPr>
+          <w:b/>
+          <w:bCs/>
+        </w:rPr>
+        <w:t>Barilla</w:t>
+      </w:r>
+      <w:proofErr w:type="spellEnd"/>
+      <w:r>
+        <w:t xml:space="preserve"> y su uso está limitado a la promoción y venta dentro de la tienda en línea de </w:t>
+      </w:r>
+      <w:r>
+        <w:rPr>
+          <w:b/>
+          <w:bCs/>
+          <w:i/>
+          <w:iCs/>
+        </w:rPr>
+        <w:t>Casa di Pepe</w:t>
+      </w:r>
+      <w:r>
+        <w:t>.</w:t>
       </w:r>
     </w:p>
     <w:p>
       <w:pPr>
         <w:spacing w:line="259" w:lineRule="auto"/>
-        <w:ind w:left="851" w:firstLine="283"/>
+        <w:ind w:firstLine="567"/>
       </w:pPr>
     </w:p>
     <w:p>
       <w:pPr>
         <w:spacing w:line="259" w:lineRule="auto"/>
-      </w:pPr>
-    </w:p>
-    <w:p>
-      <w:pPr>
-        <w:ind w:left="851" w:firstLine="283"/>
-      </w:pPr>
-    </w:p>
-    <w:p>
-      <w:pPr>
-        <w:ind w:left="851" w:firstLine="283"/>
+        <w:ind w:firstLine="567"/>
+      </w:pPr>
+    </w:p>
+    <w:p>
+      <w:pPr>
+        <w:spacing w:line="259" w:lineRule="auto"/>
+        <w:ind w:firstLine="567"/>
+      </w:pPr>
+    </w:p>
+    <w:p>
+      <w:pPr>
+        <w:spacing w:line="259" w:lineRule="auto"/>
         <w:sectPr>
           <w:pgSz w:w="11906" w:h="16838" w:code="9"/>
           <w:pgMar w:top="1418" w:right="1701" w:bottom="3261" w:left="1701" w:header="709" w:footer="255" w:gutter="0"/>
@@ -3860,12 +4149,1069 @@
     <w:p>
       <w:pPr>
         <w:spacing w:line="259" w:lineRule="auto"/>
+        <w:ind w:firstLine="567"/>
+      </w:pPr>
+      <w:r>
+        <w:rPr>
+          <w:b/>
+          <w:bCs/>
+          <w:color w:val="E44E4E"/>
+        </w:rPr>
+        <w:lastRenderedPageBreak/>
+        <w:t>Proceso de Conversión y Herramientas</w:t>
+      </w:r>
+    </w:p>
+    <w:p>
+      <w:pPr>
+        <w:spacing w:line="259" w:lineRule="auto"/>
+        <w:ind w:firstLine="567"/>
+      </w:pPr>
+      <w:r>
+        <w:t xml:space="preserve">Para el proceso de conversión de las imágenes a los formatos adecuados se ha llevado a cabo usando el programa </w:t>
+      </w:r>
+      <w:hyperlink r:id="rId26" w:history="1">
+        <w:proofErr w:type="spellStart"/>
+        <w:r>
+          <w:rPr>
+            <w:rStyle w:val="Hipervnculo"/>
+            <w:b/>
+            <w:bCs/>
+          </w:rPr>
+          <w:t>ImageMagick</w:t>
+        </w:r>
+        <w:proofErr w:type="spellEnd"/>
+      </w:hyperlink>
+      <w:r>
+        <w:t>.</w:t>
+      </w:r>
+    </w:p>
+    <w:p>
+      <w:pPr>
+        <w:spacing w:line="60" w:lineRule="auto"/>
+        <w:ind w:firstLine="567"/>
+      </w:pPr>
+    </w:p>
+    <w:p>
+      <w:pPr>
+        <w:spacing w:line="259" w:lineRule="auto"/>
+        <w:ind w:firstLine="567"/>
+      </w:pPr>
+      <w:r>
+        <w:t>Este programa ofrece una solución eficiente y versátil para la manipulación de imágenes. Es una herramienta de código abierto, gratuita y ampliamente compatible con diferentes sistemas operativos, que permite convertir imágenes entre múltiples formatos, opciones avanzadas para redimensionar, optimizar y aplicar configuraciones específicas durante la conversión.</w:t>
+      </w:r>
+    </w:p>
+    <w:p>
+      <w:pPr>
+        <w:spacing w:line="60" w:lineRule="auto"/>
+        <w:ind w:firstLine="567"/>
+      </w:pPr>
+    </w:p>
+    <w:p>
+      <w:pPr>
+        <w:spacing w:line="259" w:lineRule="auto"/>
+        <w:ind w:firstLine="567"/>
+      </w:pPr>
+      <w:r>
+        <w:t xml:space="preserve">El formato principal en el que la mayoría de las imágenes han sido obtenidas es JPG, ya que es el formato más común que usan las webs mencionadas en el apartado anterior. En el caso de las imágenes de producto obtenidas del catálogo de la marca </w:t>
+      </w:r>
+      <w:proofErr w:type="spellStart"/>
+      <w:r>
+        <w:rPr>
+          <w:b/>
+          <w:bCs/>
+        </w:rPr>
+        <w:t>Barilla</w:t>
+      </w:r>
+      <w:proofErr w:type="spellEnd"/>
+      <w:r>
+        <w:t>, el formato en el que se han obtenido es WEBP.</w:t>
+      </w:r>
+    </w:p>
+    <w:p>
+      <w:pPr>
+        <w:spacing w:line="60" w:lineRule="auto"/>
+        <w:ind w:firstLine="567"/>
+      </w:pPr>
+    </w:p>
+    <w:p>
+      <w:pPr>
+        <w:spacing w:line="259" w:lineRule="auto"/>
+        <w:ind w:firstLine="567"/>
+      </w:pPr>
+      <w:r>
+        <w:t xml:space="preserve">Los pasos que he usado para la conversión de las imágenes a los diferentes formatos usando el programa </w:t>
+      </w:r>
+      <w:proofErr w:type="spellStart"/>
+      <w:r>
+        <w:rPr>
+          <w:b/>
+          <w:bCs/>
+        </w:rPr>
+        <w:t>ImageMagick</w:t>
+      </w:r>
+      <w:proofErr w:type="spellEnd"/>
+      <w:r>
+        <w:rPr>
+          <w:b/>
+          <w:bCs/>
+        </w:rPr>
+        <w:t>,</w:t>
+      </w:r>
+      <w:r>
+        <w:t xml:space="preserve"> son los siguientes:</w:t>
+      </w:r>
+    </w:p>
+    <w:p>
+      <w:pPr>
+        <w:pStyle w:val="Prrafodelista"/>
+        <w:numPr>
+          <w:ilvl w:val="0"/>
+          <w:numId w:val="17"/>
+        </w:numPr>
+        <w:spacing w:line="259" w:lineRule="auto"/>
+        <w:ind w:left="709" w:hanging="425"/>
+      </w:pPr>
+      <w:r>
+        <w:t xml:space="preserve">Abrir la línea de comandos (CMD). </w:t>
+      </w:r>
+    </w:p>
+    <w:p>
+      <w:pPr>
+        <w:ind w:left="851" w:firstLine="284"/>
+      </w:pPr>
+      <w:r>
+        <w:t>Presionando las teclas “</w:t>
+      </w:r>
+      <w:proofErr w:type="spellStart"/>
+      <w:r>
+        <w:rPr>
+          <w:rFonts w:ascii="Consolas" w:hAnsi="Consolas"/>
+        </w:rPr>
+        <w:t>Win</w:t>
+      </w:r>
+      <w:proofErr w:type="spellEnd"/>
+      <w:r>
+        <w:rPr>
+          <w:rFonts w:ascii="Consolas" w:hAnsi="Consolas"/>
+        </w:rPr>
+        <w:t xml:space="preserve"> + R</w:t>
+      </w:r>
+      <w:r>
+        <w:t>”, escribiendo “</w:t>
+      </w:r>
+      <w:proofErr w:type="spellStart"/>
+      <w:r>
+        <w:rPr>
+          <w:i/>
+          <w:iCs/>
+        </w:rPr>
+        <w:t>cmd</w:t>
+      </w:r>
+      <w:proofErr w:type="spellEnd"/>
+      <w:r>
+        <w:t>” y presionando “</w:t>
+      </w:r>
+      <w:proofErr w:type="spellStart"/>
+      <w:r>
+        <w:rPr>
+          <w:rFonts w:ascii="Consolas" w:hAnsi="Consolas"/>
+        </w:rPr>
+        <w:t>Enter</w:t>
+      </w:r>
+      <w:proofErr w:type="spellEnd"/>
+      <w:r>
+        <w:t>”.</w:t>
+      </w:r>
+    </w:p>
+    <w:p>
+      <w:pPr>
+        <w:pStyle w:val="Prrafodelista"/>
+        <w:numPr>
+          <w:ilvl w:val="0"/>
+          <w:numId w:val="17"/>
+        </w:numPr>
+        <w:spacing w:line="259" w:lineRule="auto"/>
+        <w:ind w:left="709" w:hanging="425"/>
+      </w:pPr>
+      <w:r>
+        <w:t>Ubicarse en la carpeta de las imágenes.</w:t>
+      </w:r>
+    </w:p>
+    <w:p>
+      <w:pPr>
+        <w:spacing w:line="259" w:lineRule="auto"/>
+        <w:ind w:left="851" w:firstLine="283"/>
+      </w:pPr>
+      <w:r>
+        <w:t>Usando el comando “</w:t>
+      </w:r>
+      <w:r>
+        <w:rPr>
+          <w:rFonts w:ascii="Consolas" w:hAnsi="Consolas"/>
+        </w:rPr>
+        <w:t>cd</w:t>
+      </w:r>
+      <w:r>
+        <w:t>” para cambiar al directorio donde están almacenadas las imágenes. Por ejemplo:</w:t>
+      </w:r>
+    </w:p>
+    <w:p>
+      <w:pPr>
+        <w:spacing w:line="259" w:lineRule="auto"/>
+        <w:ind w:left="851" w:firstLine="283"/>
+      </w:pPr>
+      <w:r>
+        <w:t>`</w:t>
+      </w:r>
+      <w:r>
+        <w:rPr>
+          <w:rFonts w:ascii="Consolas" w:hAnsi="Consolas"/>
+          <w:szCs w:val="24"/>
+        </w:rPr>
+        <w:t>&gt; c</w:t>
+      </w:r>
+      <w:r>
+        <w:rPr>
+          <w:rFonts w:ascii="Consolas" w:hAnsi="Consolas"/>
+          <w:szCs w:val="24"/>
+        </w:rPr>
+        <w:t>d C:\Usuarios\Usuario\Desktop\MiCarpeta\img</w:t>
+      </w:r>
+      <w:r>
+        <w:t>´</w:t>
+      </w:r>
+      <w:r>
+        <w:t>.</w:t>
+      </w:r>
+    </w:p>
+    <w:p>
+      <w:pPr>
+        <w:pStyle w:val="Prrafodelista"/>
+        <w:numPr>
+          <w:ilvl w:val="0"/>
+          <w:numId w:val="17"/>
+        </w:numPr>
+        <w:spacing w:line="259" w:lineRule="auto"/>
+        <w:ind w:left="709" w:hanging="425"/>
+      </w:pPr>
+      <w:r>
+        <w:t>Usar comandos para cambiar a los formatos necesarios.</w:t>
+      </w:r>
+    </w:p>
+    <w:p>
+      <w:pPr>
+        <w:pStyle w:val="Prrafodelista"/>
+        <w:numPr>
+          <w:ilvl w:val="0"/>
+          <w:numId w:val="16"/>
+        </w:numPr>
+        <w:spacing w:line="259" w:lineRule="auto"/>
+        <w:ind w:left="1134" w:hanging="283"/>
+        <w:rPr>
+          <w:lang w:val="en-GB"/>
+        </w:rPr>
+      </w:pPr>
+      <w:r>
+        <w:rPr>
+          <w:lang w:val="en-GB"/>
+        </w:rPr>
+        <w:t>`</w:t>
+      </w:r>
+      <w:r>
+        <w:rPr>
+          <w:rFonts w:ascii="Consolas" w:hAnsi="Consolas"/>
+          <w:lang w:val="en-GB"/>
+        </w:rPr>
+        <w:t xml:space="preserve">&gt; </w:t>
+      </w:r>
+      <w:proofErr w:type="spellStart"/>
+      <w:r>
+        <w:rPr>
+          <w:rFonts w:ascii="Consolas" w:hAnsi="Consolas"/>
+          <w:szCs w:val="24"/>
+          <w:lang w:val="en-GB"/>
+        </w:rPr>
+        <w:t>magick</w:t>
+      </w:r>
+      <w:proofErr w:type="spellEnd"/>
+      <w:r>
+        <w:rPr>
+          <w:rFonts w:ascii="Consolas" w:hAnsi="Consolas"/>
+          <w:szCs w:val="24"/>
+          <w:lang w:val="en-GB"/>
+        </w:rPr>
+        <w:t xml:space="preserve"> </w:t>
+      </w:r>
+      <w:r>
+        <w:rPr>
+          <w:rFonts w:ascii="Consolas" w:hAnsi="Consolas"/>
+          <w:szCs w:val="24"/>
+          <w:lang w:val="en-GB"/>
+        </w:rPr>
+        <w:t>entrada</w:t>
+      </w:r>
+      <w:r>
+        <w:rPr>
+          <w:rFonts w:ascii="Consolas" w:hAnsi="Consolas"/>
+          <w:szCs w:val="24"/>
+          <w:lang w:val="en-GB"/>
+        </w:rPr>
+        <w:t>.jpg -quality 90</w:t>
+      </w:r>
+      <w:r>
+        <w:rPr>
+          <w:rFonts w:ascii="Consolas" w:hAnsi="Consolas"/>
+          <w:szCs w:val="24"/>
+          <w:lang w:val="en-GB"/>
+        </w:rPr>
+        <w:t xml:space="preserve"> </w:t>
+      </w:r>
+      <w:proofErr w:type="spellStart"/>
+      <w:proofErr w:type="gramStart"/>
+      <w:r>
+        <w:rPr>
+          <w:rFonts w:ascii="Consolas" w:hAnsi="Consolas"/>
+          <w:szCs w:val="24"/>
+          <w:lang w:val="en-GB"/>
+        </w:rPr>
+        <w:t>salida</w:t>
+      </w:r>
+      <w:r>
+        <w:rPr>
+          <w:rFonts w:ascii="Consolas" w:hAnsi="Consolas"/>
+          <w:szCs w:val="24"/>
+          <w:lang w:val="en-GB"/>
+        </w:rPr>
+        <w:t>.webp</w:t>
+      </w:r>
+      <w:proofErr w:type="spellEnd"/>
+      <w:proofErr w:type="gramEnd"/>
+      <w:r>
+        <w:rPr>
+          <w:lang w:val="en-GB"/>
+        </w:rPr>
+        <w:t>´</w:t>
+      </w:r>
+      <w:r>
+        <w:rPr>
+          <w:lang w:val="en-GB"/>
+        </w:rPr>
+        <w:t>.</w:t>
+      </w:r>
+    </w:p>
+    <w:p>
+      <w:pPr>
+        <w:spacing w:line="259" w:lineRule="auto"/>
+        <w:ind w:left="851" w:firstLine="283"/>
+      </w:pPr>
+      <w:r>
+        <w:t xml:space="preserve">Este </w:t>
+      </w:r>
+      <w:r>
+        <w:t>comando</w:t>
+      </w:r>
+      <w:r>
+        <w:t xml:space="preserve"> permite convertir u</w:t>
+      </w:r>
+      <w:r>
+        <w:t>na imagen en formato JPG a WEBP, manteniendo una calidad de 90%. En el caso de que queramos convertir la imagen a otro formato, solamente tendríamos que modificar la extensión de salida</w:t>
+      </w:r>
+      <w:r>
+        <w:t xml:space="preserve"> (Ejemplo: </w:t>
+      </w:r>
+      <w:r>
+        <w:t>`</w:t>
+      </w:r>
+      <w:r>
+        <w:rPr>
+          <w:rFonts w:ascii="Consolas" w:hAnsi="Consolas"/>
+        </w:rPr>
+        <w:t xml:space="preserve">… </w:t>
+      </w:r>
+      <w:proofErr w:type="spellStart"/>
+      <w:proofErr w:type="gramStart"/>
+      <w:r>
+        <w:rPr>
+          <w:rFonts w:ascii="Consolas" w:hAnsi="Consolas"/>
+        </w:rPr>
+        <w:t>salida.avif</w:t>
+      </w:r>
+      <w:proofErr w:type="spellEnd"/>
+      <w:proofErr w:type="gramEnd"/>
+      <w:r>
+        <w:t>´</w:t>
+      </w:r>
+      <w:r>
+        <w:t>)</w:t>
+      </w:r>
+      <w:r>
+        <w:t>.</w:t>
+      </w:r>
+    </w:p>
+    <w:p>
+      <w:pPr>
+        <w:pStyle w:val="Prrafodelista"/>
+        <w:numPr>
+          <w:ilvl w:val="0"/>
+          <w:numId w:val="16"/>
+        </w:numPr>
+        <w:spacing w:line="259" w:lineRule="auto"/>
+        <w:ind w:left="1134" w:hanging="283"/>
+      </w:pPr>
+      <w:r>
+        <w:t>`</w:t>
+      </w:r>
+      <w:r>
+        <w:rPr>
+          <w:rFonts w:ascii="Consolas" w:hAnsi="Consolas"/>
+        </w:rPr>
+        <w:t xml:space="preserve">&gt; </w:t>
+      </w:r>
+      <w:proofErr w:type="spellStart"/>
+      <w:r>
+        <w:rPr>
+          <w:rFonts w:ascii="Consolas" w:hAnsi="Consolas"/>
+        </w:rPr>
+        <w:t>magick</w:t>
+      </w:r>
+      <w:proofErr w:type="spellEnd"/>
+      <w:r>
+        <w:rPr>
+          <w:rFonts w:ascii="Consolas" w:hAnsi="Consolas"/>
+        </w:rPr>
+        <w:t xml:space="preserve"> entrada-*.jpg -</w:t>
+      </w:r>
+      <w:proofErr w:type="spellStart"/>
+      <w:r>
+        <w:rPr>
+          <w:rFonts w:ascii="Consolas" w:hAnsi="Consolas"/>
+        </w:rPr>
+        <w:t>quality</w:t>
+      </w:r>
+      <w:proofErr w:type="spellEnd"/>
+      <w:r>
+        <w:rPr>
+          <w:rFonts w:ascii="Consolas" w:hAnsi="Consolas"/>
+        </w:rPr>
+        <w:t xml:space="preserve"> 90 salida-%</w:t>
+      </w:r>
+      <w:proofErr w:type="spellStart"/>
+      <w:proofErr w:type="gramStart"/>
+      <w:r>
+        <w:rPr>
+          <w:rFonts w:ascii="Consolas" w:hAnsi="Consolas"/>
+        </w:rPr>
+        <w:t>d.webp</w:t>
+      </w:r>
+      <w:proofErr w:type="spellEnd"/>
+      <w:proofErr w:type="gramEnd"/>
+      <w:r>
+        <w:rPr>
+          <w:lang w:val="en-GB"/>
+        </w:rPr>
+        <w:t>´</w:t>
+      </w:r>
+      <w:r>
+        <w:t>.</w:t>
+      </w:r>
+    </w:p>
+    <w:p>
+      <w:pPr>
+        <w:spacing w:line="259" w:lineRule="auto"/>
+        <w:ind w:left="851" w:firstLine="283"/>
+      </w:pPr>
+      <w:r>
+        <w:t>Este comando permite convertir todas las imágenes JPG (numeradas) a el formato que le indiquemos.</w:t>
+      </w:r>
+    </w:p>
+    <w:p>
+      <w:pPr>
+        <w:spacing w:line="259" w:lineRule="auto"/>
+        <w:ind w:left="851" w:firstLine="283"/>
+        <w:sectPr>
+          <w:pgSz w:w="11906" w:h="16838" w:code="9"/>
+          <w:pgMar w:top="1418" w:right="1701" w:bottom="993" w:left="1701" w:header="709" w:footer="255" w:gutter="0"/>
+          <w:cols w:space="708"/>
+          <w:titlePg/>
+          <w:docGrid w:linePitch="381"/>
+        </w:sectPr>
+      </w:pPr>
+    </w:p>
+    <w:p>
+      <w:pPr>
+        <w:spacing w:line="259" w:lineRule="auto"/>
+        <w:ind w:firstLine="567"/>
+      </w:pPr>
+      <w:r>
+        <w:rPr>
+          <w:b/>
+          <w:bCs/>
+          <w:color w:val="E44E4E"/>
+        </w:rPr>
+        <w:lastRenderedPageBreak/>
+        <w:t>Compatibilidad con Navegadores</w:t>
+      </w:r>
+    </w:p>
+    <w:p>
+      <w:pPr>
+        <w:spacing w:line="259" w:lineRule="auto"/>
+        <w:ind w:firstLine="567"/>
+      </w:pPr>
+      <w:r>
+        <w:t xml:space="preserve">En este apartado, se analiza la compatibilidad de los diferentes formatos de imagen (WEBP, JPG, AVIF, PNG y SVG) que son usados en la web de </w:t>
+      </w:r>
+      <w:r>
+        <w:rPr>
+          <w:b/>
+          <w:bCs/>
+          <w:i/>
+          <w:iCs/>
+        </w:rPr>
+        <w:t>Casa di Pepe</w:t>
+      </w:r>
+      <w:r>
+        <w:t xml:space="preserve"> en los diferentes navegadores. A continuación, se presentan unos gráficos obtenidos de la web </w:t>
+      </w:r>
+      <w:hyperlink r:id="rId27" w:history="1">
+        <w:proofErr w:type="spellStart"/>
+        <w:r>
+          <w:rPr>
+            <w:rStyle w:val="Hipervnculo"/>
+            <w:b/>
+            <w:bCs/>
+          </w:rPr>
+          <w:t>CanI</w:t>
+        </w:r>
+        <w:r>
+          <w:rPr>
+            <w:rStyle w:val="Hipervnculo"/>
+            <w:b/>
+            <w:bCs/>
+          </w:rPr>
+          <w:t>U</w:t>
+        </w:r>
+        <w:r>
+          <w:rPr>
+            <w:rStyle w:val="Hipervnculo"/>
+            <w:b/>
+            <w:bCs/>
+          </w:rPr>
+          <w:t>se</w:t>
+        </w:r>
+        <w:proofErr w:type="spellEnd"/>
+      </w:hyperlink>
+      <w:r>
+        <w:t>, junto a una breve descripción de los resultados.</w:t>
+      </w:r>
+    </w:p>
+    <w:p>
+      <w:pPr>
+        <w:spacing w:line="259" w:lineRule="auto"/>
+        <w:jc w:val="center"/>
+        <w:rPr>
+          <w:color w:val="E44E4E"/>
+        </w:rPr>
+      </w:pPr>
+      <w:r>
+        <w:rPr>
+          <w:noProof/>
+          <w:color w:val="E44E4E"/>
+        </w:rPr>
+        <w:drawing>
+          <wp:anchor distT="0" distB="0" distL="114300" distR="114300" simplePos="0" relativeHeight="251810816" behindDoc="0" locked="0" layoutInCell="1" allowOverlap="1" wp14:anchorId="06DD2F4B" wp14:editId="6E6BFD5A">
+            <wp:simplePos x="0" y="0"/>
+            <wp:positionH relativeFrom="margin">
+              <wp:posOffset>-569595</wp:posOffset>
+            </wp:positionH>
+            <wp:positionV relativeFrom="margin">
+              <wp:posOffset>1628775</wp:posOffset>
+            </wp:positionV>
+            <wp:extent cx="6539230" cy="1367790"/>
+            <wp:effectExtent l="19050" t="19050" r="13970" b="22860"/>
+            <wp:wrapTopAndBottom/>
+            <wp:docPr id="14" name="Imagen 14"/>
+            <wp:cNvGraphicFramePr>
+              <a:graphicFrameLocks xmlns:a="http://schemas.openxmlformats.org/drawingml/2006/main" noChangeAspect="1"/>
+            </wp:cNvGraphicFramePr>
+            <a:graphic xmlns:a="http://schemas.openxmlformats.org/drawingml/2006/main">
+              <a:graphicData uri="http://schemas.openxmlformats.org/drawingml/2006/picture">
+                <pic:pic xmlns:pic="http://schemas.openxmlformats.org/drawingml/2006/picture">
+                  <pic:nvPicPr>
+                    <pic:cNvPr id="1" name=""/>
+                    <pic:cNvPicPr/>
+                  </pic:nvPicPr>
+                  <pic:blipFill>
+                    <a:blip r:embed="rId28">
+                      <a:extLst>
+                        <a:ext uri="{28A0092B-C50C-407E-A947-70E740481C1C}">
+                          <a14:useLocalDpi xmlns:a14="http://schemas.microsoft.com/office/drawing/2010/main" val="0"/>
+                        </a:ext>
+                      </a:extLst>
+                    </a:blip>
+                    <a:stretch>
+                      <a:fillRect/>
+                    </a:stretch>
+                  </pic:blipFill>
+                  <pic:spPr>
+                    <a:xfrm>
+                      <a:off x="0" y="0"/>
+                      <a:ext cx="6539230" cy="1367790"/>
+                    </a:xfrm>
+                    <a:prstGeom prst="rect">
+                      <a:avLst/>
+                    </a:prstGeom>
+                    <a:ln>
+                      <a:solidFill>
+                        <a:srgbClr val="E44E4E"/>
+                      </a:solidFill>
+                    </a:ln>
+                  </pic:spPr>
+                </pic:pic>
+              </a:graphicData>
+            </a:graphic>
+            <wp14:sizeRelH relativeFrom="margin">
+              <wp14:pctWidth>0</wp14:pctWidth>
+            </wp14:sizeRelH>
+            <wp14:sizeRelV relativeFrom="margin">
+              <wp14:pctHeight>0</wp14:pctHeight>
+            </wp14:sizeRelV>
+          </wp:anchor>
+        </w:drawing>
+      </w:r>
+      <w:r>
+        <w:rPr>
+          <w:b/>
+          <w:bCs/>
+          <w:color w:val="E44E4E"/>
+        </w:rPr>
+        <w:t>WEBP</w:t>
+      </w:r>
+    </w:p>
+    <w:p>
+      <w:pPr>
+        <w:spacing w:line="259" w:lineRule="auto"/>
+        <w:ind w:firstLine="567"/>
+      </w:pPr>
+      <w:r>
+        <w:tab/>
+        <w:t xml:space="preserve">El formato WEBP es compatible con la mayoría de los navegadores modernos, desde versiones relativamente antiguas. Sin embargo, </w:t>
+      </w:r>
+      <w:r>
+        <w:t>Safari</w:t>
+      </w:r>
+      <w:r>
+        <w:t xml:space="preserve"> no ofrece soporte en algunas de sus versiones anteriores, lo que puede limitar el uso en dispositivos de Apple más antiguos. </w:t>
+      </w:r>
+    </w:p>
+    <w:p>
+      <w:pPr>
+        <w:spacing w:line="60" w:lineRule="auto"/>
+        <w:ind w:firstLine="567"/>
+      </w:pPr>
+    </w:p>
+    <w:p>
+      <w:pPr>
+        <w:spacing w:line="259" w:lineRule="auto"/>
+        <w:jc w:val="center"/>
+      </w:pPr>
+      <w:r>
+        <w:rPr>
+          <w:b/>
+          <w:bCs/>
+          <w:color w:val="E44E4E"/>
+        </w:rPr>
+        <w:t>JPG</w:t>
+      </w:r>
+    </w:p>
+    <w:p>
+      <w:pPr>
+        <w:spacing w:line="259" w:lineRule="auto"/>
+        <w:ind w:firstLine="567"/>
+      </w:pPr>
+      <w:r>
+        <w:t>El formato JPG no aparece listado en la web debido a su compatibilidad universal. Es soportado por todos los navegadores desde sus primeras versiones, convirtiéndolo en una opción fiable para cualquier entorno web.</w:t>
+      </w:r>
+    </w:p>
+    <w:p>
+      <w:pPr>
+        <w:spacing w:line="60" w:lineRule="auto"/>
+        <w:ind w:firstLine="567"/>
+      </w:pPr>
+    </w:p>
+    <w:p>
+      <w:pPr>
+        <w:spacing w:line="259" w:lineRule="auto"/>
+        <w:jc w:val="center"/>
+      </w:pPr>
+      <w:r>
+        <w:rPr>
+          <w:noProof/>
+        </w:rPr>
+        <w:drawing>
+          <wp:anchor distT="0" distB="0" distL="114300" distR="114300" simplePos="0" relativeHeight="251811840" behindDoc="0" locked="0" layoutInCell="1" allowOverlap="1" wp14:anchorId="3FE34CDF" wp14:editId="0E08E580">
+            <wp:simplePos x="0" y="0"/>
+            <wp:positionH relativeFrom="margin">
+              <wp:posOffset>-509474</wp:posOffset>
+            </wp:positionH>
+            <wp:positionV relativeFrom="margin">
+              <wp:posOffset>5847008</wp:posOffset>
+            </wp:positionV>
+            <wp:extent cx="6547485" cy="1563370"/>
+            <wp:effectExtent l="19050" t="19050" r="24765" b="17780"/>
+            <wp:wrapSquare wrapText="bothSides"/>
+            <wp:docPr id="15" name="Imagen 15"/>
+            <wp:cNvGraphicFramePr>
+              <a:graphicFrameLocks xmlns:a="http://schemas.openxmlformats.org/drawingml/2006/main" noChangeAspect="1"/>
+            </wp:cNvGraphicFramePr>
+            <a:graphic xmlns:a="http://schemas.openxmlformats.org/drawingml/2006/main">
+              <a:graphicData uri="http://schemas.openxmlformats.org/drawingml/2006/picture">
+                <pic:pic xmlns:pic="http://schemas.openxmlformats.org/drawingml/2006/picture">
+                  <pic:nvPicPr>
+                    <pic:cNvPr id="1" name=""/>
+                    <pic:cNvPicPr/>
+                  </pic:nvPicPr>
+                  <pic:blipFill>
+                    <a:blip r:embed="rId29">
+                      <a:extLst>
+                        <a:ext uri="{28A0092B-C50C-407E-A947-70E740481C1C}">
+                          <a14:useLocalDpi xmlns:a14="http://schemas.microsoft.com/office/drawing/2010/main" val="0"/>
+                        </a:ext>
+                      </a:extLst>
+                    </a:blip>
+                    <a:stretch>
+                      <a:fillRect/>
+                    </a:stretch>
+                  </pic:blipFill>
+                  <pic:spPr>
+                    <a:xfrm>
+                      <a:off x="0" y="0"/>
+                      <a:ext cx="6547485" cy="1563370"/>
+                    </a:xfrm>
+                    <a:prstGeom prst="rect">
+                      <a:avLst/>
+                    </a:prstGeom>
+                    <a:ln>
+                      <a:solidFill>
+                        <a:srgbClr val="E44E4E"/>
+                      </a:solidFill>
+                    </a:ln>
+                  </pic:spPr>
+                </pic:pic>
+              </a:graphicData>
+            </a:graphic>
+            <wp14:sizeRelH relativeFrom="margin">
+              <wp14:pctWidth>0</wp14:pctWidth>
+            </wp14:sizeRelH>
+            <wp14:sizeRelV relativeFrom="margin">
+              <wp14:pctHeight>0</wp14:pctHeight>
+            </wp14:sizeRelV>
+          </wp:anchor>
+        </w:drawing>
+      </w:r>
+      <w:r>
+        <w:rPr>
+          <w:b/>
+          <w:bCs/>
+          <w:color w:val="E44E4E"/>
+        </w:rPr>
+        <w:t>AVIF</w:t>
+      </w:r>
+    </w:p>
+    <w:p>
+      <w:pPr>
+        <w:spacing w:line="259" w:lineRule="auto"/>
+        <w:ind w:firstLine="567"/>
+      </w:pPr>
+      <w:r>
+        <w:t xml:space="preserve">El formato AVIF ofrece una excelente compresión y calidad, pero tiene un soporte algo más limitado en comparación con WEBP. Funciona en Chrome y Firefox, pero en Safari y Edge es parcial. </w:t>
+      </w:r>
+    </w:p>
+    <w:p>
+      <w:pPr>
+        <w:spacing w:line="259" w:lineRule="auto"/>
+        <w:ind w:left="851" w:firstLine="283"/>
+        <w:sectPr>
+          <w:pgSz w:w="11906" w:h="16838" w:code="9"/>
+          <w:pgMar w:top="1418" w:right="1701" w:bottom="993" w:left="1701" w:header="709" w:footer="255" w:gutter="0"/>
+          <w:cols w:space="708"/>
+          <w:titlePg/>
+          <w:docGrid w:linePitch="381"/>
+        </w:sectPr>
+      </w:pPr>
+    </w:p>
+    <w:p>
+      <w:pPr>
+        <w:spacing w:line="259" w:lineRule="auto"/>
+        <w:jc w:val="center"/>
+      </w:pPr>
+      <w:r>
+        <w:rPr>
+          <w:noProof/>
+        </w:rPr>
+        <w:lastRenderedPageBreak/>
+        <w:drawing>
+          <wp:anchor distT="0" distB="0" distL="114300" distR="114300" simplePos="0" relativeHeight="251807744" behindDoc="0" locked="0" layoutInCell="1" allowOverlap="1" wp14:anchorId="77F95347" wp14:editId="78623807">
+            <wp:simplePos x="0" y="0"/>
+            <wp:positionH relativeFrom="margin">
+              <wp:posOffset>-552450</wp:posOffset>
+            </wp:positionH>
+            <wp:positionV relativeFrom="margin">
+              <wp:posOffset>248285</wp:posOffset>
+            </wp:positionV>
+            <wp:extent cx="6547485" cy="1097915"/>
+            <wp:effectExtent l="19050" t="19050" r="24765" b="26035"/>
+            <wp:wrapTopAndBottom/>
+            <wp:docPr id="16" name="Imagen 16"/>
+            <wp:cNvGraphicFramePr>
+              <a:graphicFrameLocks xmlns:a="http://schemas.openxmlformats.org/drawingml/2006/main" noChangeAspect="1"/>
+            </wp:cNvGraphicFramePr>
+            <a:graphic xmlns:a="http://schemas.openxmlformats.org/drawingml/2006/main">
+              <a:graphicData uri="http://schemas.openxmlformats.org/drawingml/2006/picture">
+                <pic:pic xmlns:pic="http://schemas.openxmlformats.org/drawingml/2006/picture">
+                  <pic:nvPicPr>
+                    <pic:cNvPr id="1" name=""/>
+                    <pic:cNvPicPr/>
+                  </pic:nvPicPr>
+                  <pic:blipFill>
+                    <a:blip r:embed="rId30">
+                      <a:extLst>
+                        <a:ext uri="{28A0092B-C50C-407E-A947-70E740481C1C}">
+                          <a14:useLocalDpi xmlns:a14="http://schemas.microsoft.com/office/drawing/2010/main" val="0"/>
+                        </a:ext>
+                      </a:extLst>
+                    </a:blip>
+                    <a:stretch>
+                      <a:fillRect/>
+                    </a:stretch>
+                  </pic:blipFill>
+                  <pic:spPr>
+                    <a:xfrm>
+                      <a:off x="0" y="0"/>
+                      <a:ext cx="6547485" cy="1097915"/>
+                    </a:xfrm>
+                    <a:prstGeom prst="rect">
+                      <a:avLst/>
+                    </a:prstGeom>
+                    <a:ln>
+                      <a:solidFill>
+                        <a:srgbClr val="E44E4E"/>
+                      </a:solidFill>
+                    </a:ln>
+                  </pic:spPr>
+                </pic:pic>
+              </a:graphicData>
+            </a:graphic>
+            <wp14:sizeRelH relativeFrom="margin">
+              <wp14:pctWidth>0</wp14:pctWidth>
+            </wp14:sizeRelH>
+            <wp14:sizeRelV relativeFrom="margin">
+              <wp14:pctHeight>0</wp14:pctHeight>
+            </wp14:sizeRelV>
+          </wp:anchor>
+        </w:drawing>
+      </w:r>
+      <w:r>
+        <w:rPr>
+          <w:b/>
+          <w:bCs/>
+          <w:color w:val="E44E4E"/>
+        </w:rPr>
+        <w:t>PNG</w:t>
+      </w:r>
+    </w:p>
+    <w:p>
+      <w:pPr>
+        <w:spacing w:line="259" w:lineRule="auto"/>
+        <w:ind w:firstLine="567"/>
+      </w:pPr>
+      <w:r>
+        <w:t>El formato PNG es universalmente compatible con todos los navegadores, convirtiéndolo en una opción seguro para imágenes que requieren transparencia y calidad sin pérdida.</w:t>
+      </w:r>
+    </w:p>
+    <w:p>
+      <w:pPr>
+        <w:spacing w:line="60" w:lineRule="auto"/>
+        <w:ind w:firstLine="567"/>
+      </w:pPr>
+    </w:p>
+    <w:p>
+      <w:pPr>
+        <w:spacing w:line="259" w:lineRule="auto"/>
+        <w:jc w:val="center"/>
+      </w:pPr>
+      <w:r>
+        <w:rPr>
+          <w:noProof/>
+        </w:rPr>
+        <w:drawing>
+          <wp:anchor distT="0" distB="0" distL="114300" distR="114300" simplePos="0" relativeHeight="251808768" behindDoc="0" locked="0" layoutInCell="1" allowOverlap="1" wp14:anchorId="233BB60B" wp14:editId="44C38CAD">
+            <wp:simplePos x="0" y="0"/>
+            <wp:positionH relativeFrom="margin">
+              <wp:posOffset>-552450</wp:posOffset>
+            </wp:positionH>
+            <wp:positionV relativeFrom="margin">
+              <wp:posOffset>2439286</wp:posOffset>
+            </wp:positionV>
+            <wp:extent cx="6547485" cy="1237615"/>
+            <wp:effectExtent l="19050" t="19050" r="24765" b="19685"/>
+            <wp:wrapTopAndBottom/>
+            <wp:docPr id="17" name="Imagen 17"/>
+            <wp:cNvGraphicFramePr>
+              <a:graphicFrameLocks xmlns:a="http://schemas.openxmlformats.org/drawingml/2006/main" noChangeAspect="1"/>
+            </wp:cNvGraphicFramePr>
+            <a:graphic xmlns:a="http://schemas.openxmlformats.org/drawingml/2006/main">
+              <a:graphicData uri="http://schemas.openxmlformats.org/drawingml/2006/picture">
+                <pic:pic xmlns:pic="http://schemas.openxmlformats.org/drawingml/2006/picture">
+                  <pic:nvPicPr>
+                    <pic:cNvPr id="1" name=""/>
+                    <pic:cNvPicPr/>
+                  </pic:nvPicPr>
+                  <pic:blipFill>
+                    <a:blip r:embed="rId31">
+                      <a:extLst>
+                        <a:ext uri="{28A0092B-C50C-407E-A947-70E740481C1C}">
+                          <a14:useLocalDpi xmlns:a14="http://schemas.microsoft.com/office/drawing/2010/main" val="0"/>
+                        </a:ext>
+                      </a:extLst>
+                    </a:blip>
+                    <a:stretch>
+                      <a:fillRect/>
+                    </a:stretch>
+                  </pic:blipFill>
+                  <pic:spPr>
+                    <a:xfrm>
+                      <a:off x="0" y="0"/>
+                      <a:ext cx="6547485" cy="1237615"/>
+                    </a:xfrm>
+                    <a:prstGeom prst="rect">
+                      <a:avLst/>
+                    </a:prstGeom>
+                    <a:ln>
+                      <a:solidFill>
+                        <a:srgbClr val="E44E4E"/>
+                      </a:solidFill>
+                    </a:ln>
+                  </pic:spPr>
+                </pic:pic>
+              </a:graphicData>
+            </a:graphic>
+            <wp14:sizeRelH relativeFrom="margin">
+              <wp14:pctWidth>0</wp14:pctWidth>
+            </wp14:sizeRelH>
+            <wp14:sizeRelV relativeFrom="margin">
+              <wp14:pctHeight>0</wp14:pctHeight>
+            </wp14:sizeRelV>
+          </wp:anchor>
+        </w:drawing>
+      </w:r>
+      <w:r>
+        <w:rPr>
+          <w:b/>
+          <w:bCs/>
+          <w:color w:val="E44E4E"/>
+        </w:rPr>
+        <w:t>SVG</w:t>
+      </w:r>
+    </w:p>
+    <w:p>
+      <w:pPr>
+        <w:spacing w:line="259" w:lineRule="auto"/>
+        <w:ind w:firstLine="567"/>
+      </w:pPr>
+      <w:r>
+        <w:t>El formato SVG es compatible con todos los navegadores modernos y es ideal para imágenes vectoriales escalables. Gracias a su soporte universal y escalabilidad a cualquier resolución lo hacen muy útil.</w:t>
+      </w:r>
+    </w:p>
+    <w:p>
+      <w:pPr>
+        <w:spacing w:line="259" w:lineRule="auto"/>
+        <w:ind w:firstLine="567"/>
+      </w:pPr>
+    </w:p>
+    <w:p>
+      <w:pPr>
+        <w:spacing w:line="259" w:lineRule="auto"/>
+        <w:jc w:val="left"/>
+      </w:pPr>
+      <w:r>
+        <w:br w:type="page"/>
+      </w:r>
+    </w:p>
+    <w:p>
+      <w:pPr>
+        <w:spacing w:line="259" w:lineRule="auto"/>
+      </w:pPr>
+      <w:r>
+        <w:rPr>
+          <w:b/>
+          <w:bCs/>
+          <w:color w:val="E44E4E"/>
+          <w:sz w:val="28"/>
+          <w:szCs w:val="24"/>
+        </w:rPr>
+        <w:lastRenderedPageBreak/>
+        <w:t>Textos</w:t>
+      </w:r>
+    </w:p>
+    <w:p>
+      <w:pPr>
+        <w:spacing w:line="259" w:lineRule="auto"/>
+        <w:ind w:firstLine="567"/>
+      </w:pPr>
+    </w:p>
+    <w:p>
+      <w:pPr>
+        <w:spacing w:line="259" w:lineRule="auto"/>
+        <w:ind w:firstLine="567"/>
+      </w:pPr>
+    </w:p>
+    <w:p>
+      <w:pPr>
+        <w:spacing w:line="259" w:lineRule="auto"/>
+        <w:jc w:val="left"/>
+      </w:pPr>
+    </w:p>
+    <w:p>
+      <w:pPr>
+        <w:spacing w:line="259" w:lineRule="auto"/>
+        <w:jc w:val="left"/>
+      </w:pPr>
+      <w:r>
+        <w:br w:type="page"/>
+      </w:r>
+    </w:p>
+    <w:p>
+      <w:pPr>
+        <w:spacing w:line="259" w:lineRule="auto"/>
         <w:jc w:val="left"/>
       </w:pPr>
       <w:r>
         <w:lastRenderedPageBreak/>
         <w:br w:type="page"/>
       </w:r>
+    </w:p>
+    <w:p>
+      <w:pPr>
+        <w:spacing w:line="259" w:lineRule="auto"/>
+        <w:jc w:val="left"/>
+        <w:sectPr>
+          <w:pgSz w:w="11906" w:h="16838" w:code="9"/>
+          <w:pgMar w:top="1418" w:right="1701" w:bottom="3119" w:left="1701" w:header="709" w:footer="255" w:gutter="0"/>
+          <w:cols w:space="708"/>
+          <w:titlePg/>
+          <w:docGrid w:linePitch="381"/>
+        </w:sectPr>
+      </w:pPr>
+      <w:r>
+        <w:lastRenderedPageBreak/>
+        <w:br w:type="page"/>
+      </w:r>
+    </w:p>
+    <w:p>
+      <w:pPr>
+        <w:spacing w:line="259" w:lineRule="auto"/>
+        <w:jc w:val="left"/>
+      </w:pPr>
     </w:p>
     <w:p>
       <w:pPr>
@@ -3916,7 +5262,7 @@
 </file>
 
 <file path=word/endnotes.xml><?xml version="1.0" encoding="utf-8"?>
-<w:endnotes xmlns:wpc="http://schemas.microsoft.com/office/word/2010/wordprocessingCanvas" xmlns:cx="http://schemas.microsoft.com/office/drawing/2014/chartex" xmlns:cx1="http://schemas.microsoft.com/office/drawing/2015/9/8/chartex" xmlns:cx2="http://schemas.microsoft.com/office/drawing/2015/10/21/chartex" xmlns:cx3="http://schemas.microsoft.com/office/drawing/2016/5/9/chartex" xmlns:cx4="http://schemas.microsoft.com/office/drawing/2016/5/10/chartex" xmlns:cx5="http://schemas.microsoft.com/office/drawing/2016/5/11/chartex" xmlns:cx6="http://schemas.microsoft.com/office/drawing/2016/5/12/chartex" xmlns:cx7="http://schemas.microsoft.com/office/drawing/2016/5/13/chartex" xmlns:cx8="http://schemas.microsoft.com/office/drawing/2016/5/14/chartex" xmlns:mc="http://schemas.openxmlformats.org/markup-compatibility/2006" xmlns:aink="http://schemas.microsoft.com/office/drawing/2016/ink" xmlns:am3d="http://schemas.microsoft.com/office/drawing/2017/model3d" xmlns:o="urn:schemas-microsoft-com:office:office" xmlns:oel="http://schemas.microsoft.com/office/2019/extlst" xmlns:r="http://schemas.openxmlformats.org/officeDocument/2006/relationships" xmlns:m="http://schemas.openxmlformats.org/officeDocument/2006/math" xmlns:v="urn:schemas-microsoft-com:vml" xmlns:wp14="http://schemas.microsoft.com/office/word/2010/wordprocessingDrawing" xmlns:wp="http://schemas.openxmlformats.org/drawingml/2006/wordprocessingDrawing" xmlns:w10="urn:schemas-microsoft-com:office:word" xmlns:w="http://schemas.openxmlformats.org/wordprocessingml/2006/main" xmlns:w14="http://schemas.microsoft.com/office/word/2010/wordml" xmlns:w15="http://schemas.microsoft.com/office/word/2012/wordml" xmlns:w16cex="http://schemas.microsoft.com/office/word/2018/wordml/cex" xmlns:w16cid="http://schemas.microsoft.com/office/word/2016/wordml/cid" xmlns:w16="http://schemas.microsoft.com/office/word/2018/wordml" xmlns:w16du="http://schemas.microsoft.com/office/word/2023/wordml/word16du" xmlns:w16sdtdh="http://schemas.microsoft.com/office/word/2020/wordml/sdtdatahash" xmlns:w16sdtfl="http://schemas.microsoft.com/office/word/2024/wordml/sdtformatlock" xmlns:w16se="http://schemas.microsoft.com/office/word/2015/wordml/symex" xmlns:wpg="http://schemas.microsoft.com/office/word/2010/wordprocessingGroup" xmlns:wpi="http://schemas.microsoft.com/office/word/2010/wordprocessingInk" xmlns:wne="http://schemas.microsoft.com/office/word/2006/wordml" xmlns:wps="http://schemas.microsoft.com/office/word/2010/wordprocessingShape" mc:Ignorable="w14 w15 w16se w16cid w16 w16cex w16sdtdh w16sdtfl w16du wp14">
+<w:endnotes xmlns:wpc="http://schemas.microsoft.com/office/word/2010/wordprocessingCanvas" xmlns:cx="http://schemas.microsoft.com/office/drawing/2014/chartex" xmlns:cx1="http://schemas.microsoft.com/office/drawing/2015/9/8/chartex" xmlns:cx2="http://schemas.microsoft.com/office/drawing/2015/10/21/chartex" xmlns:cx3="http://schemas.microsoft.com/office/drawing/2016/5/9/chartex" xmlns:cx4="http://schemas.microsoft.com/office/drawing/2016/5/10/chartex" xmlns:cx5="http://schemas.microsoft.com/office/drawing/2016/5/11/chartex" xmlns:cx6="http://schemas.microsoft.com/office/drawing/2016/5/12/chartex" xmlns:cx7="http://schemas.microsoft.com/office/drawing/2016/5/13/chartex" xmlns:cx8="http://schemas.microsoft.com/office/drawing/2016/5/14/chartex" xmlns:mc="http://schemas.openxmlformats.org/markup-compatibility/2006" xmlns:aink="http://schemas.microsoft.com/office/drawing/2016/ink" xmlns:am3d="http://schemas.microsoft.com/office/drawing/2017/model3d" xmlns:o="urn:schemas-microsoft-com:office:office" xmlns:r="http://schemas.openxmlformats.org/officeDocument/2006/relationships" xmlns:m="http://schemas.openxmlformats.org/officeDocument/2006/math" xmlns:v="urn:schemas-microsoft-com:vml" xmlns:wp14="http://schemas.microsoft.com/office/word/2010/wordprocessingDrawing" xmlns:wp="http://schemas.openxmlformats.org/drawingml/2006/wordprocessingDrawing" xmlns:w10="urn:schemas-microsoft-com:office:word" xmlns:w="http://schemas.openxmlformats.org/wordprocessingml/2006/main" xmlns:w14="http://schemas.microsoft.com/office/word/2010/wordml" xmlns:w15="http://schemas.microsoft.com/office/word/2012/wordml" xmlns:w16cex="http://schemas.microsoft.com/office/word/2018/wordml/cex" xmlns:w16cid="http://schemas.microsoft.com/office/word/2016/wordml/cid" xmlns:w16="http://schemas.microsoft.com/office/word/2018/wordml" xmlns:w16sdtdh="http://schemas.microsoft.com/office/word/2020/wordml/sdtdatahash" xmlns:w16se="http://schemas.microsoft.com/office/word/2015/wordml/symex" xmlns:wpg="http://schemas.microsoft.com/office/word/2010/wordprocessingGroup" xmlns:wpi="http://schemas.microsoft.com/office/word/2010/wordprocessingInk" xmlns:wne="http://schemas.microsoft.com/office/word/2006/wordml" xmlns:wps="http://schemas.microsoft.com/office/word/2010/wordprocessingShape" mc:Ignorable="w14 w15 w16se w16cid w16 w16cex w16sdtdh wp14">
   <w:endnote w:type="separator" w:id="-1">
     <w:p>
       <w:pPr>
@@ -3941,7 +5287,7 @@
 </file>
 
 <file path=word/footer1.xml><?xml version="1.0" encoding="utf-8"?>
-<w:ftr xmlns:wpc="http://schemas.microsoft.com/office/word/2010/wordprocessingCanvas" xmlns:cx="http://schemas.microsoft.com/office/drawing/2014/chartex" xmlns:cx1="http://schemas.microsoft.com/office/drawing/2015/9/8/chartex" xmlns:cx2="http://schemas.microsoft.com/office/drawing/2015/10/21/chartex" xmlns:cx3="http://schemas.microsoft.com/office/drawing/2016/5/9/chartex" xmlns:cx4="http://schemas.microsoft.com/office/drawing/2016/5/10/chartex" xmlns:cx5="http://schemas.microsoft.com/office/drawing/2016/5/11/chartex" xmlns:cx6="http://schemas.microsoft.com/office/drawing/2016/5/12/chartex" xmlns:cx7="http://schemas.microsoft.com/office/drawing/2016/5/13/chartex" xmlns:cx8="http://schemas.microsoft.com/office/drawing/2016/5/14/chartex" xmlns:mc="http://schemas.openxmlformats.org/markup-compatibility/2006" xmlns:aink="http://schemas.microsoft.com/office/drawing/2016/ink" xmlns:am3d="http://schemas.microsoft.com/office/drawing/2017/model3d" xmlns:o="urn:schemas-microsoft-com:office:office" xmlns:oel="http://schemas.microsoft.com/office/2019/extlst" xmlns:r="http://schemas.openxmlformats.org/officeDocument/2006/relationships" xmlns:m="http://schemas.openxmlformats.org/officeDocument/2006/math" xmlns:v="urn:schemas-microsoft-com:vml" xmlns:wp14="http://schemas.microsoft.com/office/word/2010/wordprocessingDrawing" xmlns:wp="http://schemas.openxmlformats.org/drawingml/2006/wordprocessingDrawing" xmlns:w10="urn:schemas-microsoft-com:office:word" xmlns:w="http://schemas.openxmlformats.org/wordprocessingml/2006/main" xmlns:w14="http://schemas.microsoft.com/office/word/2010/wordml" xmlns:w15="http://schemas.microsoft.com/office/word/2012/wordml" xmlns:w16cex="http://schemas.microsoft.com/office/word/2018/wordml/cex" xmlns:w16cid="http://schemas.microsoft.com/office/word/2016/wordml/cid" xmlns:w16="http://schemas.microsoft.com/office/word/2018/wordml" xmlns:w16du="http://schemas.microsoft.com/office/word/2023/wordml/word16du" xmlns:w16sdtdh="http://schemas.microsoft.com/office/word/2020/wordml/sdtdatahash" xmlns:w16sdtfl="http://schemas.microsoft.com/office/word/2024/wordml/sdtformatlock" xmlns:w16se="http://schemas.microsoft.com/office/word/2015/wordml/symex" xmlns:wpg="http://schemas.microsoft.com/office/word/2010/wordprocessingGroup" xmlns:wpi="http://schemas.microsoft.com/office/word/2010/wordprocessingInk" xmlns:wne="http://schemas.microsoft.com/office/word/2006/wordml" xmlns:wps="http://schemas.microsoft.com/office/word/2010/wordprocessingShape" mc:Ignorable="w14 w15 w16se w16cid w16 w16cex w16sdtdh w16sdtfl w16du wp14">
+<w:ftr xmlns:wpc="http://schemas.microsoft.com/office/word/2010/wordprocessingCanvas" xmlns:cx="http://schemas.microsoft.com/office/drawing/2014/chartex" xmlns:cx1="http://schemas.microsoft.com/office/drawing/2015/9/8/chartex" xmlns:cx2="http://schemas.microsoft.com/office/drawing/2015/10/21/chartex" xmlns:cx3="http://schemas.microsoft.com/office/drawing/2016/5/9/chartex" xmlns:cx4="http://schemas.microsoft.com/office/drawing/2016/5/10/chartex" xmlns:cx5="http://schemas.microsoft.com/office/drawing/2016/5/11/chartex" xmlns:cx6="http://schemas.microsoft.com/office/drawing/2016/5/12/chartex" xmlns:cx7="http://schemas.microsoft.com/office/drawing/2016/5/13/chartex" xmlns:cx8="http://schemas.microsoft.com/office/drawing/2016/5/14/chartex" xmlns:mc="http://schemas.openxmlformats.org/markup-compatibility/2006" xmlns:aink="http://schemas.microsoft.com/office/drawing/2016/ink" xmlns:am3d="http://schemas.microsoft.com/office/drawing/2017/model3d" xmlns:o="urn:schemas-microsoft-com:office:office" xmlns:r="http://schemas.openxmlformats.org/officeDocument/2006/relationships" xmlns:m="http://schemas.openxmlformats.org/officeDocument/2006/math" xmlns:v="urn:schemas-microsoft-com:vml" xmlns:wp14="http://schemas.microsoft.com/office/word/2010/wordprocessingDrawing" xmlns:wp="http://schemas.openxmlformats.org/drawingml/2006/wordprocessingDrawing" xmlns:w10="urn:schemas-microsoft-com:office:word" xmlns:w="http://schemas.openxmlformats.org/wordprocessingml/2006/main" xmlns:w14="http://schemas.microsoft.com/office/word/2010/wordml" xmlns:w15="http://schemas.microsoft.com/office/word/2012/wordml" xmlns:w16cex="http://schemas.microsoft.com/office/word/2018/wordml/cex" xmlns:w16cid="http://schemas.microsoft.com/office/word/2016/wordml/cid" xmlns:w16="http://schemas.microsoft.com/office/word/2018/wordml" xmlns:w16sdtdh="http://schemas.microsoft.com/office/word/2020/wordml/sdtdatahash" xmlns:w16se="http://schemas.microsoft.com/office/word/2015/wordml/symex" xmlns:wpg="http://schemas.microsoft.com/office/word/2010/wordprocessingGroup" xmlns:wpi="http://schemas.microsoft.com/office/word/2010/wordprocessingInk" xmlns:wne="http://schemas.microsoft.com/office/word/2006/wordml" xmlns:wps="http://schemas.microsoft.com/office/word/2010/wordprocessingShape" mc:Ignorable="w14 w15 w16se w16cid w16 w16cex w16sdtdh wp14">
   <w:sdt>
     <w:sdtPr>
       <w:id w:val="1403333350"/>
@@ -4078,7 +5424,7 @@
                   <v:stroke joinstyle="miter"/>
                   <v:path gradientshapeok="t" o:connecttype="rect"/>
                 </v:shapetype>
-                <v:shape id="Cuadro de texto 19" o:spid="_x0000_s1032" type="#_x0000_t202" style="position:absolute;left:0;text-align:left;margin-left:454.75pt;margin-top:14pt;width:31.95pt;height:28.25pt;z-index:251658240;visibility:visible;mso-wrap-style:square;mso-wrap-distance-left:9pt;mso-wrap-distance-top:0;mso-wrap-distance-right:9pt;mso-wrap-distance-bottom:0;mso-position-horizontal:absolute;mso-position-horizontal-relative:text;mso-position-vertical:absolute;mso-position-vertical-relative:text;v-text-anchor:middle" o:gfxdata="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" filled="f" stroked="f">
+                <v:shape id="Cuadro de texto 19" o:spid="_x0000_s1032" type="#_x0000_t202" style="position:absolute;left:0;text-align:left;margin-left:454.75pt;margin-top:14pt;width:31.95pt;height:28.25pt;z-index:251658240;visibility:visible;mso-wrap-style:square;mso-wrap-distance-left:9pt;mso-wrap-distance-top:0;mso-wrap-distance-right:9pt;mso-wrap-distance-bottom:0;mso-position-horizontal:absolute;mso-position-horizontal-relative:text;mso-position-vertical:absolute;mso-position-vertical-relative:text;v-text-anchor:middle" o:gfxdata="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" filled="f" stroked="f">
                   <v:textbox>
                     <w:txbxContent>
                       <w:p>
@@ -4194,7 +5540,7 @@
                 </wp:anchor>
               </w:drawing>
             </mc:Choice>
-            <mc:Fallback>
+            <mc:Fallback xmlns:w16sdtfl="http://schemas.microsoft.com/office/word/2024/wordml/sdtformatlock" xmlns:w16du="http://schemas.microsoft.com/office/word/2023/wordml/word16du" xmlns:oel="http://schemas.microsoft.com/office/2019/extlst">
               <w:pict>
                 <v:rect w14:anchorId="65091F7C" id="Rectángulo 26" o:spid="_x0000_s1026" style="position:absolute;margin-left:-65.4pt;margin-top:11.85pt;width:555.1pt;height:32.05pt;z-index:-251651072;visibility:visible;mso-wrap-style:square;mso-wrap-distance-left:9pt;mso-wrap-distance-top:0;mso-wrap-distance-right:9pt;mso-wrap-distance-bottom:0;mso-position-horizontal:absolute;mso-position-horizontal-relative:text;mso-position-vertical:absolute;mso-position-vertical-relative:text;v-text-anchor:middle" o:gfxdata="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" fillcolor="#ff5757" stroked="f">
                   <v:fill opacity="32639f"/>
@@ -4314,7 +5660,7 @@
             </mc:Choice>
             <mc:Fallback>
               <w:pict>
-                <v:shape w14:anchorId="4567FC12" id="Cuadro de texto 21" o:spid="_x0000_s1033" type="#_x0000_t202" style="position:absolute;left:0;text-align:left;margin-left:-65.1pt;margin-top:14pt;width:520.1pt;height:25.25pt;z-index:251664384;visibility:visible;mso-wrap-style:square;mso-width-percent:0;mso-wrap-distance-left:9pt;mso-wrap-distance-top:0;mso-wrap-distance-right:9pt;mso-wrap-distance-bottom:0;mso-position-horizontal:absolute;mso-position-horizontal-relative:text;mso-position-vertical:absolute;mso-position-vertical-relative:text;mso-width-percent:0;mso-width-relative:margin;v-text-anchor:middle" o:gfxdata="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" filled="f" stroked="f">
+                <v:shape w14:anchorId="4567FC12" id="Cuadro de texto 21" o:spid="_x0000_s1033" type="#_x0000_t202" style="position:absolute;left:0;text-align:left;margin-left:-65.1pt;margin-top:14pt;width:520.1pt;height:25.25pt;z-index:251664384;visibility:visible;mso-wrap-style:square;mso-width-percent:0;mso-wrap-distance-left:9pt;mso-wrap-distance-top:0;mso-wrap-distance-right:9pt;mso-wrap-distance-bottom:0;mso-position-horizontal:absolute;mso-position-horizontal-relative:text;mso-position-vertical:absolute;mso-position-vertical-relative:text;mso-width-percent:0;mso-width-relative:margin;v-text-anchor:middle" o:gfxdata="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" filled="f" stroked="f">
                   <v:textbox>
                     <w:txbxContent>
                       <w:p>
@@ -4502,7 +5848,7 @@
 </file>
 
 <file path=word/footer2.xml><?xml version="1.0" encoding="utf-8"?>
-<w:ftr xmlns:wpc="http://schemas.microsoft.com/office/word/2010/wordprocessingCanvas" xmlns:cx="http://schemas.microsoft.com/office/drawing/2014/chartex" xmlns:cx1="http://schemas.microsoft.com/office/drawing/2015/9/8/chartex" xmlns:cx2="http://schemas.microsoft.com/office/drawing/2015/10/21/chartex" xmlns:cx3="http://schemas.microsoft.com/office/drawing/2016/5/9/chartex" xmlns:cx4="http://schemas.microsoft.com/office/drawing/2016/5/10/chartex" xmlns:cx5="http://schemas.microsoft.com/office/drawing/2016/5/11/chartex" xmlns:cx6="http://schemas.microsoft.com/office/drawing/2016/5/12/chartex" xmlns:cx7="http://schemas.microsoft.com/office/drawing/2016/5/13/chartex" xmlns:cx8="http://schemas.microsoft.com/office/drawing/2016/5/14/chartex" xmlns:mc="http://schemas.openxmlformats.org/markup-compatibility/2006" xmlns:aink="http://schemas.microsoft.com/office/drawing/2016/ink" xmlns:am3d="http://schemas.microsoft.com/office/drawing/2017/model3d" xmlns:o="urn:schemas-microsoft-com:office:office" xmlns:oel="http://schemas.microsoft.com/office/2019/extlst" xmlns:r="http://schemas.openxmlformats.org/officeDocument/2006/relationships" xmlns:m="http://schemas.openxmlformats.org/officeDocument/2006/math" xmlns:v="urn:schemas-microsoft-com:vml" xmlns:wp14="http://schemas.microsoft.com/office/word/2010/wordprocessingDrawing" xmlns:wp="http://schemas.openxmlformats.org/drawingml/2006/wordprocessingDrawing" xmlns:w10="urn:schemas-microsoft-com:office:word" xmlns:w="http://schemas.openxmlformats.org/wordprocessingml/2006/main" xmlns:w14="http://schemas.microsoft.com/office/word/2010/wordml" xmlns:w15="http://schemas.microsoft.com/office/word/2012/wordml" xmlns:w16cex="http://schemas.microsoft.com/office/word/2018/wordml/cex" xmlns:w16cid="http://schemas.microsoft.com/office/word/2016/wordml/cid" xmlns:w16="http://schemas.microsoft.com/office/word/2018/wordml" xmlns:w16du="http://schemas.microsoft.com/office/word/2023/wordml/word16du" xmlns:w16sdtdh="http://schemas.microsoft.com/office/word/2020/wordml/sdtdatahash" xmlns:w16sdtfl="http://schemas.microsoft.com/office/word/2024/wordml/sdtformatlock" xmlns:w16se="http://schemas.microsoft.com/office/word/2015/wordml/symex" xmlns:wpg="http://schemas.microsoft.com/office/word/2010/wordprocessingGroup" xmlns:wpi="http://schemas.microsoft.com/office/word/2010/wordprocessingInk" xmlns:wne="http://schemas.microsoft.com/office/word/2006/wordml" xmlns:wps="http://schemas.microsoft.com/office/word/2010/wordprocessingShape" mc:Ignorable="w14 w15 w16se w16cid w16 w16cex w16sdtdh w16sdtfl w16du wp14">
+<w:ftr xmlns:wpc="http://schemas.microsoft.com/office/word/2010/wordprocessingCanvas" xmlns:cx="http://schemas.microsoft.com/office/drawing/2014/chartex" xmlns:cx1="http://schemas.microsoft.com/office/drawing/2015/9/8/chartex" xmlns:cx2="http://schemas.microsoft.com/office/drawing/2015/10/21/chartex" xmlns:cx3="http://schemas.microsoft.com/office/drawing/2016/5/9/chartex" xmlns:cx4="http://schemas.microsoft.com/office/drawing/2016/5/10/chartex" xmlns:cx5="http://schemas.microsoft.com/office/drawing/2016/5/11/chartex" xmlns:cx6="http://schemas.microsoft.com/office/drawing/2016/5/12/chartex" xmlns:cx7="http://schemas.microsoft.com/office/drawing/2016/5/13/chartex" xmlns:cx8="http://schemas.microsoft.com/office/drawing/2016/5/14/chartex" xmlns:mc="http://schemas.openxmlformats.org/markup-compatibility/2006" xmlns:aink="http://schemas.microsoft.com/office/drawing/2016/ink" xmlns:am3d="http://schemas.microsoft.com/office/drawing/2017/model3d" xmlns:o="urn:schemas-microsoft-com:office:office" xmlns:r="http://schemas.openxmlformats.org/officeDocument/2006/relationships" xmlns:m="http://schemas.openxmlformats.org/officeDocument/2006/math" xmlns:v="urn:schemas-microsoft-com:vml" xmlns:wp14="http://schemas.microsoft.com/office/word/2010/wordprocessingDrawing" xmlns:wp="http://schemas.openxmlformats.org/drawingml/2006/wordprocessingDrawing" xmlns:w10="urn:schemas-microsoft-com:office:word" xmlns:w="http://schemas.openxmlformats.org/wordprocessingml/2006/main" xmlns:w14="http://schemas.microsoft.com/office/word/2010/wordml" xmlns:w15="http://schemas.microsoft.com/office/word/2012/wordml" xmlns:w16cex="http://schemas.microsoft.com/office/word/2018/wordml/cex" xmlns:w16cid="http://schemas.microsoft.com/office/word/2016/wordml/cid" xmlns:w16="http://schemas.microsoft.com/office/word/2018/wordml" xmlns:w16sdtdh="http://schemas.microsoft.com/office/word/2020/wordml/sdtdatahash" xmlns:w16se="http://schemas.microsoft.com/office/word/2015/wordml/symex" xmlns:wpg="http://schemas.microsoft.com/office/word/2010/wordprocessingGroup" xmlns:wpi="http://schemas.microsoft.com/office/word/2010/wordprocessingInk" xmlns:wne="http://schemas.microsoft.com/office/word/2006/wordml" xmlns:wps="http://schemas.microsoft.com/office/word/2010/wordprocessingShape" mc:Ignorable="w14 w15 w16se w16cid w16 w16cex w16sdtdh wp14">
   <w:p>
     <w:pPr>
       <w:pStyle w:val="Piedepgina"/>
@@ -4636,7 +5982,7 @@
               <v:stroke joinstyle="miter"/>
               <v:path gradientshapeok="t" o:connecttype="rect"/>
             </v:shapetype>
-            <v:shape id="Cuadro de texto 46" o:spid="_x0000_s1034" type="#_x0000_t202" style="position:absolute;left:0;text-align:left;margin-left:679pt;margin-top:215.45pt;width:30.6pt;height:23.25pt;z-index:251671552;visibility:visible;mso-wrap-style:square;mso-width-percent:0;mso-height-percent:0;mso-wrap-distance-left:9pt;mso-wrap-distance-top:0;mso-wrap-distance-right:9pt;mso-wrap-distance-bottom:0;mso-position-horizontal:absolute;mso-position-horizontal-relative:text;mso-position-vertical:absolute;mso-position-vertical-relative:text;mso-width-percent:0;mso-height-percent:0;mso-width-relative:margin;mso-height-relative:margin;v-text-anchor:middle" o:gfxdata="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" filled="f" stroked="f">
+            <v:shape id="Cuadro de texto 46" o:spid="_x0000_s1034" type="#_x0000_t202" style="position:absolute;left:0;text-align:left;margin-left:679pt;margin-top:215.45pt;width:30.6pt;height:23.25pt;z-index:251671552;visibility:visible;mso-wrap-style:square;mso-width-percent:0;mso-height-percent:0;mso-wrap-distance-left:9pt;mso-wrap-distance-top:0;mso-wrap-distance-right:9pt;mso-wrap-distance-bottom:0;mso-position-horizontal:absolute;mso-position-horizontal-relative:text;mso-position-vertical:absolute;mso-position-vertical-relative:text;mso-width-percent:0;mso-height-percent:0;mso-width-relative:margin;mso-height-relative:margin;v-text-anchor:middle" o:gfxdata="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" filled="f" stroked="f">
               <v:textbox>
                 <w:txbxContent>
                   <w:p>
@@ -4704,7 +6050,7 @@
 </file>
 
 <file path=word/footer3.xml><?xml version="1.0" encoding="utf-8"?>
-<w:ftr xmlns:wpc="http://schemas.microsoft.com/office/word/2010/wordprocessingCanvas" xmlns:cx="http://schemas.microsoft.com/office/drawing/2014/chartex" xmlns:cx1="http://schemas.microsoft.com/office/drawing/2015/9/8/chartex" xmlns:cx2="http://schemas.microsoft.com/office/drawing/2015/10/21/chartex" xmlns:cx3="http://schemas.microsoft.com/office/drawing/2016/5/9/chartex" xmlns:cx4="http://schemas.microsoft.com/office/drawing/2016/5/10/chartex" xmlns:cx5="http://schemas.microsoft.com/office/drawing/2016/5/11/chartex" xmlns:cx6="http://schemas.microsoft.com/office/drawing/2016/5/12/chartex" xmlns:cx7="http://schemas.microsoft.com/office/drawing/2016/5/13/chartex" xmlns:cx8="http://schemas.microsoft.com/office/drawing/2016/5/14/chartex" xmlns:mc="http://schemas.openxmlformats.org/markup-compatibility/2006" xmlns:aink="http://schemas.microsoft.com/office/drawing/2016/ink" xmlns:am3d="http://schemas.microsoft.com/office/drawing/2017/model3d" xmlns:o="urn:schemas-microsoft-com:office:office" xmlns:oel="http://schemas.microsoft.com/office/2019/extlst" xmlns:r="http://schemas.openxmlformats.org/officeDocument/2006/relationships" xmlns:m="http://schemas.openxmlformats.org/officeDocument/2006/math" xmlns:v="urn:schemas-microsoft-com:vml" xmlns:wp14="http://schemas.microsoft.com/office/word/2010/wordprocessingDrawing" xmlns:wp="http://schemas.openxmlformats.org/drawingml/2006/wordprocessingDrawing" xmlns:w10="urn:schemas-microsoft-com:office:word" xmlns:w="http://schemas.openxmlformats.org/wordprocessingml/2006/main" xmlns:w14="http://schemas.microsoft.com/office/word/2010/wordml" xmlns:w15="http://schemas.microsoft.com/office/word/2012/wordml" xmlns:w16cex="http://schemas.microsoft.com/office/word/2018/wordml/cex" xmlns:w16cid="http://schemas.microsoft.com/office/word/2016/wordml/cid" xmlns:w16="http://schemas.microsoft.com/office/word/2018/wordml" xmlns:w16du="http://schemas.microsoft.com/office/word/2023/wordml/word16du" xmlns:w16sdtdh="http://schemas.microsoft.com/office/word/2020/wordml/sdtdatahash" xmlns:w16sdtfl="http://schemas.microsoft.com/office/word/2024/wordml/sdtformatlock" xmlns:w16se="http://schemas.microsoft.com/office/word/2015/wordml/symex" xmlns:wpg="http://schemas.microsoft.com/office/word/2010/wordprocessingGroup" xmlns:wpi="http://schemas.microsoft.com/office/word/2010/wordprocessingInk" xmlns:wne="http://schemas.microsoft.com/office/word/2006/wordml" xmlns:wps="http://schemas.microsoft.com/office/word/2010/wordprocessingShape" mc:Ignorable="w14 w15 w16se w16cid w16 w16cex w16sdtdh w16sdtfl w16du wp14">
+<w:ftr xmlns:wpc="http://schemas.microsoft.com/office/word/2010/wordprocessingCanvas" xmlns:cx="http://schemas.microsoft.com/office/drawing/2014/chartex" xmlns:cx1="http://schemas.microsoft.com/office/drawing/2015/9/8/chartex" xmlns:cx2="http://schemas.microsoft.com/office/drawing/2015/10/21/chartex" xmlns:cx3="http://schemas.microsoft.com/office/drawing/2016/5/9/chartex" xmlns:cx4="http://schemas.microsoft.com/office/drawing/2016/5/10/chartex" xmlns:cx5="http://schemas.microsoft.com/office/drawing/2016/5/11/chartex" xmlns:cx6="http://schemas.microsoft.com/office/drawing/2016/5/12/chartex" xmlns:cx7="http://schemas.microsoft.com/office/drawing/2016/5/13/chartex" xmlns:cx8="http://schemas.microsoft.com/office/drawing/2016/5/14/chartex" xmlns:mc="http://schemas.openxmlformats.org/markup-compatibility/2006" xmlns:aink="http://schemas.microsoft.com/office/drawing/2016/ink" xmlns:am3d="http://schemas.microsoft.com/office/drawing/2017/model3d" xmlns:o="urn:schemas-microsoft-com:office:office" xmlns:r="http://schemas.openxmlformats.org/officeDocument/2006/relationships" xmlns:m="http://schemas.openxmlformats.org/officeDocument/2006/math" xmlns:v="urn:schemas-microsoft-com:vml" xmlns:wp14="http://schemas.microsoft.com/office/word/2010/wordprocessingDrawing" xmlns:wp="http://schemas.openxmlformats.org/drawingml/2006/wordprocessingDrawing" xmlns:w10="urn:schemas-microsoft-com:office:word" xmlns:w="http://schemas.openxmlformats.org/wordprocessingml/2006/main" xmlns:w14="http://schemas.microsoft.com/office/word/2010/wordml" xmlns:w15="http://schemas.microsoft.com/office/word/2012/wordml" xmlns:w16cex="http://schemas.microsoft.com/office/word/2018/wordml/cex" xmlns:w16cid="http://schemas.microsoft.com/office/word/2016/wordml/cid" xmlns:w16="http://schemas.microsoft.com/office/word/2018/wordml" xmlns:w16sdtdh="http://schemas.microsoft.com/office/word/2020/wordml/sdtdatahash" xmlns:w16se="http://schemas.microsoft.com/office/word/2015/wordml/symex" xmlns:wpg="http://schemas.microsoft.com/office/word/2010/wordprocessingGroup" xmlns:wpi="http://schemas.microsoft.com/office/word/2010/wordprocessingInk" xmlns:wne="http://schemas.microsoft.com/office/word/2006/wordml" xmlns:wps="http://schemas.microsoft.com/office/word/2010/wordprocessingShape" mc:Ignorable="w14 w15 w16se w16cid w16 w16cex w16sdtdh wp14">
   <w:p>
     <w:pPr>
       <w:pStyle w:val="Piedepgina"/>
@@ -4854,7 +6200,7 @@
                   <v:stroke joinstyle="miter"/>
                   <v:path gradientshapeok="t" o:connecttype="rect"/>
                 </v:shapetype>
-                <v:shape id="_x0000_s1035" type="#_x0000_t202" style="position:absolute;left:0;text-align:left;margin-left:-65.8pt;margin-top:14.7pt;width:514.85pt;height:110.6pt;z-index:251689984;visibility:visible;mso-wrap-style:square;mso-width-percent:0;mso-height-percent:200;mso-wrap-distance-left:9pt;mso-wrap-distance-top:3.6pt;mso-wrap-distance-right:9pt;mso-wrap-distance-bottom:3.6pt;mso-position-horizontal:absolute;mso-position-horizontal-relative:text;mso-position-vertical:absolute;mso-position-vertical-relative:text;mso-width-percent:0;mso-height-percent:200;mso-width-relative:margin;mso-height-relative:margin;v-text-anchor:top" o:gfxdata="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" filled="f" stroked="f">
+                <v:shape id="_x0000_s1035" type="#_x0000_t202" style="position:absolute;left:0;text-align:left;margin-left:-65.8pt;margin-top:14.7pt;width:514.85pt;height:110.6pt;z-index:251689984;visibility:visible;mso-wrap-style:square;mso-width-percent:0;mso-height-percent:200;mso-wrap-distance-left:9pt;mso-wrap-distance-top:3.6pt;mso-wrap-distance-right:9pt;mso-wrap-distance-bottom:3.6pt;mso-position-horizontal:absolute;mso-position-horizontal-relative:text;mso-position-vertical:absolute;mso-position-vertical-relative:text;mso-width-percent:0;mso-height-percent:200;mso-width-relative:margin;mso-height-relative:margin;v-text-anchor:top" o:gfxdata="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" filled="f" stroked="f">
                   <v:textbox style="mso-fit-shape-to-text:t">
                     <w:txbxContent>
                       <w:p>
@@ -5012,7 +6358,7 @@
             </mc:Choice>
             <mc:Fallback>
               <w:pict>
-                <v:shape w14:anchorId="3739A4EC" id="Cuadro de texto 51" o:spid="_x0000_s1036" type="#_x0000_t202" style="position:absolute;left:0;text-align:left;margin-left:454.75pt;margin-top:14pt;width:31.95pt;height:28.25pt;z-index:251674624;visibility:visible;mso-wrap-style:square;mso-wrap-distance-left:9pt;mso-wrap-distance-top:0;mso-wrap-distance-right:9pt;mso-wrap-distance-bottom:0;mso-position-horizontal:absolute;mso-position-horizontal-relative:text;mso-position-vertical:absolute;mso-position-vertical-relative:text;v-text-anchor:middle" o:gfxdata="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" filled="f" stroked="f">
+                <v:shape w14:anchorId="3739A4EC" id="Cuadro de texto 51" o:spid="_x0000_s1036" type="#_x0000_t202" style="position:absolute;left:0;text-align:left;margin-left:454.75pt;margin-top:14pt;width:31.95pt;height:28.25pt;z-index:251674624;visibility:visible;mso-wrap-style:square;mso-wrap-distance-left:9pt;mso-wrap-distance-top:0;mso-wrap-distance-right:9pt;mso-wrap-distance-bottom:0;mso-position-horizontal:absolute;mso-position-horizontal-relative:text;mso-position-vertical:absolute;mso-position-vertical-relative:text;v-text-anchor:middle" o:gfxdata="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" filled="f" stroked="f">
                   <v:textbox>
                     <w:txbxContent>
                       <w:p>
@@ -5128,7 +6474,7 @@
                 </wp:anchor>
               </w:drawing>
             </mc:Choice>
-            <mc:Fallback>
+            <mc:Fallback xmlns:w16sdtfl="http://schemas.microsoft.com/office/word/2024/wordml/sdtformatlock" xmlns:w16du="http://schemas.microsoft.com/office/word/2023/wordml/word16du" xmlns:oel="http://schemas.microsoft.com/office/2019/extlst">
               <w:pict>
                 <v:rect w14:anchorId="0C606502" id="Rectángulo 52" o:spid="_x0000_s1026" style="position:absolute;margin-left:-65.4pt;margin-top:11.85pt;width:555.1pt;height:32.05pt;z-index:-251639808;visibility:visible;mso-wrap-style:square;mso-wrap-distance-left:9pt;mso-wrap-distance-top:0;mso-wrap-distance-right:9pt;mso-wrap-distance-bottom:0;mso-position-horizontal:absolute;mso-position-horizontal-relative:text;mso-position-vertical:absolute;mso-position-vertical-relative:text;v-text-anchor:middle" o:gfxdata="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" fillcolor="#b03b3b" stroked="f">
                   <v:fill opacity="32639f"/>
@@ -5276,7 +6622,7 @@
 </file>
 
 <file path=word/footer4.xml><?xml version="1.0" encoding="utf-8"?>
-<w:ftr xmlns:wpc="http://schemas.microsoft.com/office/word/2010/wordprocessingCanvas" xmlns:cx="http://schemas.microsoft.com/office/drawing/2014/chartex" xmlns:cx1="http://schemas.microsoft.com/office/drawing/2015/9/8/chartex" xmlns:cx2="http://schemas.microsoft.com/office/drawing/2015/10/21/chartex" xmlns:cx3="http://schemas.microsoft.com/office/drawing/2016/5/9/chartex" xmlns:cx4="http://schemas.microsoft.com/office/drawing/2016/5/10/chartex" xmlns:cx5="http://schemas.microsoft.com/office/drawing/2016/5/11/chartex" xmlns:cx6="http://schemas.microsoft.com/office/drawing/2016/5/12/chartex" xmlns:cx7="http://schemas.microsoft.com/office/drawing/2016/5/13/chartex" xmlns:cx8="http://schemas.microsoft.com/office/drawing/2016/5/14/chartex" xmlns:mc="http://schemas.openxmlformats.org/markup-compatibility/2006" xmlns:aink="http://schemas.microsoft.com/office/drawing/2016/ink" xmlns:am3d="http://schemas.microsoft.com/office/drawing/2017/model3d" xmlns:o="urn:schemas-microsoft-com:office:office" xmlns:oel="http://schemas.microsoft.com/office/2019/extlst" xmlns:r="http://schemas.openxmlformats.org/officeDocument/2006/relationships" xmlns:m="http://schemas.openxmlformats.org/officeDocument/2006/math" xmlns:v="urn:schemas-microsoft-com:vml" xmlns:wp14="http://schemas.microsoft.com/office/word/2010/wordprocessingDrawing" xmlns:wp="http://schemas.openxmlformats.org/drawingml/2006/wordprocessingDrawing" xmlns:w10="urn:schemas-microsoft-com:office:word" xmlns:w="http://schemas.openxmlformats.org/wordprocessingml/2006/main" xmlns:w14="http://schemas.microsoft.com/office/word/2010/wordml" xmlns:w15="http://schemas.microsoft.com/office/word/2012/wordml" xmlns:w16cex="http://schemas.microsoft.com/office/word/2018/wordml/cex" xmlns:w16cid="http://schemas.microsoft.com/office/word/2016/wordml/cid" xmlns:w16="http://schemas.microsoft.com/office/word/2018/wordml" xmlns:w16du="http://schemas.microsoft.com/office/word/2023/wordml/word16du" xmlns:w16sdtdh="http://schemas.microsoft.com/office/word/2020/wordml/sdtdatahash" xmlns:w16sdtfl="http://schemas.microsoft.com/office/word/2024/wordml/sdtformatlock" xmlns:w16se="http://schemas.microsoft.com/office/word/2015/wordml/symex" xmlns:wpg="http://schemas.microsoft.com/office/word/2010/wordprocessingGroup" xmlns:wpi="http://schemas.microsoft.com/office/word/2010/wordprocessingInk" xmlns:wne="http://schemas.microsoft.com/office/word/2006/wordml" xmlns:wps="http://schemas.microsoft.com/office/word/2010/wordprocessingShape" mc:Ignorable="w14 w15 w16se w16cid w16 w16cex w16sdtdh w16sdtfl w16du wp14">
+<w:ftr xmlns:wpc="http://schemas.microsoft.com/office/word/2010/wordprocessingCanvas" xmlns:cx="http://schemas.microsoft.com/office/drawing/2014/chartex" xmlns:cx1="http://schemas.microsoft.com/office/drawing/2015/9/8/chartex" xmlns:cx2="http://schemas.microsoft.com/office/drawing/2015/10/21/chartex" xmlns:cx3="http://schemas.microsoft.com/office/drawing/2016/5/9/chartex" xmlns:cx4="http://schemas.microsoft.com/office/drawing/2016/5/10/chartex" xmlns:cx5="http://schemas.microsoft.com/office/drawing/2016/5/11/chartex" xmlns:cx6="http://schemas.microsoft.com/office/drawing/2016/5/12/chartex" xmlns:cx7="http://schemas.microsoft.com/office/drawing/2016/5/13/chartex" xmlns:cx8="http://schemas.microsoft.com/office/drawing/2016/5/14/chartex" xmlns:mc="http://schemas.openxmlformats.org/markup-compatibility/2006" xmlns:aink="http://schemas.microsoft.com/office/drawing/2016/ink" xmlns:am3d="http://schemas.microsoft.com/office/drawing/2017/model3d" xmlns:o="urn:schemas-microsoft-com:office:office" xmlns:r="http://schemas.openxmlformats.org/officeDocument/2006/relationships" xmlns:m="http://schemas.openxmlformats.org/officeDocument/2006/math" xmlns:v="urn:schemas-microsoft-com:vml" xmlns:wp14="http://schemas.microsoft.com/office/word/2010/wordprocessingDrawing" xmlns:wp="http://schemas.openxmlformats.org/drawingml/2006/wordprocessingDrawing" xmlns:w10="urn:schemas-microsoft-com:office:word" xmlns:w="http://schemas.openxmlformats.org/wordprocessingml/2006/main" xmlns:w14="http://schemas.microsoft.com/office/word/2010/wordml" xmlns:w15="http://schemas.microsoft.com/office/word/2012/wordml" xmlns:w16cex="http://schemas.microsoft.com/office/word/2018/wordml/cex" xmlns:w16cid="http://schemas.microsoft.com/office/word/2016/wordml/cid" xmlns:w16="http://schemas.microsoft.com/office/word/2018/wordml" xmlns:w16sdtdh="http://schemas.microsoft.com/office/word/2020/wordml/sdtdatahash" xmlns:w16se="http://schemas.microsoft.com/office/word/2015/wordml/symex" xmlns:wpg="http://schemas.microsoft.com/office/word/2010/wordprocessingGroup" xmlns:wpi="http://schemas.microsoft.com/office/word/2010/wordprocessingInk" xmlns:wne="http://schemas.microsoft.com/office/word/2006/wordml" xmlns:wps="http://schemas.microsoft.com/office/word/2010/wordprocessingShape" mc:Ignorable="w14 w15 w16se w16cid w16 w16cex w16sdtdh wp14">
   <w:p>
     <w:pPr>
       <w:pStyle w:val="Piedepgina"/>
@@ -5396,7 +6742,7 @@
               <v:stroke joinstyle="miter"/>
               <v:path gradientshapeok="t" o:connecttype="rect"/>
             </v:shapetype>
-            <v:shape id="Cuadro de texto 730697504" o:spid="_x0000_s1037" type="#_x0000_t202" style="position:absolute;left:0;text-align:left;margin-left:-41.9pt;margin-top:7pt;width:31.95pt;height:28.25pt;rotation:90;z-index:251687936;visibility:visible;mso-wrap-style:square;mso-wrap-distance-left:9pt;mso-wrap-distance-top:0;mso-wrap-distance-right:9pt;mso-wrap-distance-bottom:0;mso-position-horizontal:absolute;mso-position-horizontal-relative:text;mso-position-vertical:absolute;mso-position-vertical-relative:text;v-text-anchor:middle" o:gfxdata="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" filled="f" stroked="f">
+            <v:shape id="Cuadro de texto 730697504" o:spid="_x0000_s1037" type="#_x0000_t202" style="position:absolute;left:0;text-align:left;margin-left:-41.9pt;margin-top:7pt;width:31.95pt;height:28.25pt;rotation:90;z-index:251687936;visibility:visible;mso-wrap-style:square;mso-wrap-distance-left:9pt;mso-wrap-distance-top:0;mso-wrap-distance-right:9pt;mso-wrap-distance-bottom:0;mso-position-horizontal:absolute;mso-position-horizontal-relative:text;mso-position-vertical:absolute;mso-position-vertical-relative:text;v-text-anchor:middle" o:gfxdata="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" filled="f" stroked="f">
               <v:textbox>
                 <w:txbxContent>
                   <w:p>
@@ -5518,7 +6864,7 @@
             </wp:anchor>
           </w:drawing>
         </mc:Choice>
-        <mc:Fallback>
+        <mc:Fallback xmlns:w16sdtfl="http://schemas.microsoft.com/office/word/2024/wordml/sdtformatlock" xmlns:w16du="http://schemas.microsoft.com/office/word/2023/wordml/word16du" xmlns:oel="http://schemas.microsoft.com/office/2019/extlst">
           <w:pict>
             <v:rect w14:anchorId="5E9E8A95" id="Rectángulo 1550466714" o:spid="_x0000_s1026" style="position:absolute;margin-left:-42.05pt;margin-top:1pt;width:34.4pt;height:37.6pt;z-index:-251630592;visibility:visible;mso-wrap-style:square;mso-width-percent:0;mso-height-percent:0;mso-wrap-distance-left:9pt;mso-wrap-distance-top:0;mso-wrap-distance-right:9pt;mso-wrap-distance-bottom:0;mso-position-horizontal:absolute;mso-position-horizontal-relative:text;mso-position-vertical:absolute;mso-position-vertical-relative:text;mso-width-percent:0;mso-height-percent:0;mso-width-relative:margin;mso-height-relative:margin;v-text-anchor:middle" o:gfxdata="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" fillcolor="#b03b3b" stroked="f">
               <v:fill opacity="32639f"/>
@@ -5687,7 +7033,7 @@
             </wp:anchor>
           </w:drawing>
         </mc:Choice>
-        <mc:Fallback>
+        <mc:Fallback xmlns:w16sdtfl="http://schemas.microsoft.com/office/word/2024/wordml/sdtformatlock" xmlns:w16du="http://schemas.microsoft.com/office/word/2023/wordml/word16du" xmlns:oel="http://schemas.microsoft.com/office/2019/extlst">
           <w:pict>
             <v:rect w14:anchorId="73BC5085" id="Rectángulo 192" o:spid="_x0000_s1026" style="position:absolute;margin-left:98.85pt;margin-top:225.95pt;width:33.25pt;height:27pt;z-index:-251634688;visibility:visible;mso-wrap-style:square;mso-width-percent:0;mso-height-percent:0;mso-wrap-distance-left:9pt;mso-wrap-distance-top:0;mso-wrap-distance-right:9pt;mso-wrap-distance-bottom:0;mso-position-horizontal:absolute;mso-position-horizontal-relative:text;mso-position-vertical:absolute;mso-position-vertical-relative:text;mso-width-percent:0;mso-height-percent:0;mso-width-relative:margin;mso-height-relative:margin;v-text-anchor:middle" o:gfxdata="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" fillcolor="#ff5757" stroked="f">
               <v:fill opacity="32639f"/>
@@ -5811,7 +7157,7 @@
         </mc:Choice>
         <mc:Fallback>
           <w:pict>
-            <v:shape w14:anchorId="5277A2C6" id="Cuadro de texto 56" o:spid="_x0000_s1038" type="#_x0000_t202" style="position:absolute;left:0;text-align:left;margin-left:679pt;margin-top:215.45pt;width:30.6pt;height:23.25pt;z-index:251678720;visibility:visible;mso-wrap-style:square;mso-width-percent:0;mso-height-percent:0;mso-wrap-distance-left:9pt;mso-wrap-distance-top:0;mso-wrap-distance-right:9pt;mso-wrap-distance-bottom:0;mso-position-horizontal:absolute;mso-position-horizontal-relative:text;mso-position-vertical:absolute;mso-position-vertical-relative:text;mso-width-percent:0;mso-height-percent:0;mso-width-relative:margin;mso-height-relative:margin;v-text-anchor:middle" o:gfxdata="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" filled="f" stroked="f">
+            <v:shape w14:anchorId="5277A2C6" id="Cuadro de texto 56" o:spid="_x0000_s1038" type="#_x0000_t202" style="position:absolute;left:0;text-align:left;margin-left:679pt;margin-top:215.45pt;width:30.6pt;height:23.25pt;z-index:251678720;visibility:visible;mso-wrap-style:square;mso-width-percent:0;mso-height-percent:0;mso-wrap-distance-left:9pt;mso-wrap-distance-top:0;mso-wrap-distance-right:9pt;mso-wrap-distance-bottom:0;mso-position-horizontal:absolute;mso-position-horizontal-relative:text;mso-position-vertical:absolute;mso-position-vertical-relative:text;mso-width-percent:0;mso-height-percent:0;mso-width-relative:margin;mso-height-relative:margin;v-text-anchor:middle" o:gfxdata="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" filled="f" stroked="f">
               <v:textbox>
                 <w:txbxContent>
                   <w:p>
@@ -5879,7 +7225,7 @@
 </file>
 
 <file path=word/footer5.xml><?xml version="1.0" encoding="utf-8"?>
-<w:ftr xmlns:wpc="http://schemas.microsoft.com/office/word/2010/wordprocessingCanvas" xmlns:cx="http://schemas.microsoft.com/office/drawing/2014/chartex" xmlns:cx1="http://schemas.microsoft.com/office/drawing/2015/9/8/chartex" xmlns:cx2="http://schemas.microsoft.com/office/drawing/2015/10/21/chartex" xmlns:cx3="http://schemas.microsoft.com/office/drawing/2016/5/9/chartex" xmlns:cx4="http://schemas.microsoft.com/office/drawing/2016/5/10/chartex" xmlns:cx5="http://schemas.microsoft.com/office/drawing/2016/5/11/chartex" xmlns:cx6="http://schemas.microsoft.com/office/drawing/2016/5/12/chartex" xmlns:cx7="http://schemas.microsoft.com/office/drawing/2016/5/13/chartex" xmlns:cx8="http://schemas.microsoft.com/office/drawing/2016/5/14/chartex" xmlns:mc="http://schemas.openxmlformats.org/markup-compatibility/2006" xmlns:aink="http://schemas.microsoft.com/office/drawing/2016/ink" xmlns:am3d="http://schemas.microsoft.com/office/drawing/2017/model3d" xmlns:o="urn:schemas-microsoft-com:office:office" xmlns:oel="http://schemas.microsoft.com/office/2019/extlst" xmlns:r="http://schemas.openxmlformats.org/officeDocument/2006/relationships" xmlns:m="http://schemas.openxmlformats.org/officeDocument/2006/math" xmlns:v="urn:schemas-microsoft-com:vml" xmlns:wp14="http://schemas.microsoft.com/office/word/2010/wordprocessingDrawing" xmlns:wp="http://schemas.openxmlformats.org/drawingml/2006/wordprocessingDrawing" xmlns:w10="urn:schemas-microsoft-com:office:word" xmlns:w="http://schemas.openxmlformats.org/wordprocessingml/2006/main" xmlns:w14="http://schemas.microsoft.com/office/word/2010/wordml" xmlns:w15="http://schemas.microsoft.com/office/word/2012/wordml" xmlns:w16cex="http://schemas.microsoft.com/office/word/2018/wordml/cex" xmlns:w16cid="http://schemas.microsoft.com/office/word/2016/wordml/cid" xmlns:w16="http://schemas.microsoft.com/office/word/2018/wordml" xmlns:w16du="http://schemas.microsoft.com/office/word/2023/wordml/word16du" xmlns:w16sdtdh="http://schemas.microsoft.com/office/word/2020/wordml/sdtdatahash" xmlns:w16sdtfl="http://schemas.microsoft.com/office/word/2024/wordml/sdtformatlock" xmlns:w16se="http://schemas.microsoft.com/office/word/2015/wordml/symex" xmlns:wpg="http://schemas.microsoft.com/office/word/2010/wordprocessingGroup" xmlns:wpi="http://schemas.microsoft.com/office/word/2010/wordprocessingInk" xmlns:wne="http://schemas.microsoft.com/office/word/2006/wordml" xmlns:wps="http://schemas.microsoft.com/office/word/2010/wordprocessingShape" mc:Ignorable="w14 w15 w16se w16cid w16 w16cex w16sdtdh w16sdtfl w16du wp14">
+<w:ftr xmlns:wpc="http://schemas.microsoft.com/office/word/2010/wordprocessingCanvas" xmlns:cx="http://schemas.microsoft.com/office/drawing/2014/chartex" xmlns:cx1="http://schemas.microsoft.com/office/drawing/2015/9/8/chartex" xmlns:cx2="http://schemas.microsoft.com/office/drawing/2015/10/21/chartex" xmlns:cx3="http://schemas.microsoft.com/office/drawing/2016/5/9/chartex" xmlns:cx4="http://schemas.microsoft.com/office/drawing/2016/5/10/chartex" xmlns:cx5="http://schemas.microsoft.com/office/drawing/2016/5/11/chartex" xmlns:cx6="http://schemas.microsoft.com/office/drawing/2016/5/12/chartex" xmlns:cx7="http://schemas.microsoft.com/office/drawing/2016/5/13/chartex" xmlns:cx8="http://schemas.microsoft.com/office/drawing/2016/5/14/chartex" xmlns:mc="http://schemas.openxmlformats.org/markup-compatibility/2006" xmlns:aink="http://schemas.microsoft.com/office/drawing/2016/ink" xmlns:am3d="http://schemas.microsoft.com/office/drawing/2017/model3d" xmlns:o="urn:schemas-microsoft-com:office:office" xmlns:r="http://schemas.openxmlformats.org/officeDocument/2006/relationships" xmlns:m="http://schemas.openxmlformats.org/officeDocument/2006/math" xmlns:v="urn:schemas-microsoft-com:vml" xmlns:wp14="http://schemas.microsoft.com/office/word/2010/wordprocessingDrawing" xmlns:wp="http://schemas.openxmlformats.org/drawingml/2006/wordprocessingDrawing" xmlns:w10="urn:schemas-microsoft-com:office:word" xmlns:w="http://schemas.openxmlformats.org/wordprocessingml/2006/main" xmlns:w14="http://schemas.microsoft.com/office/word/2010/wordml" xmlns:w15="http://schemas.microsoft.com/office/word/2012/wordml" xmlns:w16cex="http://schemas.microsoft.com/office/word/2018/wordml/cex" xmlns:w16cid="http://schemas.microsoft.com/office/word/2016/wordml/cid" xmlns:w16="http://schemas.microsoft.com/office/word/2018/wordml" xmlns:w16sdtdh="http://schemas.microsoft.com/office/word/2020/wordml/sdtdatahash" xmlns:w16se="http://schemas.microsoft.com/office/word/2015/wordml/symex" xmlns:wpg="http://schemas.microsoft.com/office/word/2010/wordprocessingGroup" xmlns:wpi="http://schemas.microsoft.com/office/word/2010/wordprocessingInk" xmlns:wne="http://schemas.microsoft.com/office/word/2006/wordml" xmlns:wps="http://schemas.microsoft.com/office/word/2010/wordprocessingShape" mc:Ignorable="w14 w15 w16se w16cid w16 w16cex w16sdtdh wp14">
   <w:p>
     <w:pPr>
       <w:pStyle w:val="Piedepgina"/>
@@ -6005,7 +7351,7 @@
               <v:stroke joinstyle="miter"/>
               <v:path gradientshapeok="t" o:connecttype="rect"/>
             </v:shapetype>
-            <v:shape id="_x0000_s1039" type="#_x0000_t202" style="position:absolute;left:0;text-align:left;margin-left:-67.8pt;margin-top:19.05pt;width:514.85pt;height:110.6pt;z-index:251699200;visibility:visible;mso-wrap-style:square;mso-width-percent:0;mso-height-percent:200;mso-wrap-distance-left:9pt;mso-wrap-distance-top:3.6pt;mso-wrap-distance-right:9pt;mso-wrap-distance-bottom:3.6pt;mso-position-horizontal:absolute;mso-position-horizontal-relative:text;mso-position-vertical:absolute;mso-position-vertical-relative:text;mso-width-percent:0;mso-height-percent:200;mso-width-relative:margin;mso-height-relative:margin;v-text-anchor:top" o:gfxdata="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" filled="f" stroked="f">
+            <v:shape id="_x0000_s1039" type="#_x0000_t202" style="position:absolute;left:0;text-align:left;margin-left:-67.8pt;margin-top:19.05pt;width:514.85pt;height:110.6pt;z-index:251699200;visibility:visible;mso-wrap-style:square;mso-width-percent:0;mso-height-percent:200;mso-wrap-distance-left:9pt;mso-wrap-distance-top:3.6pt;mso-wrap-distance-right:9pt;mso-wrap-distance-bottom:3.6pt;mso-position-horizontal:absolute;mso-position-horizontal-relative:text;mso-position-vertical:absolute;mso-position-vertical-relative:text;mso-width-percent:0;mso-height-percent:200;mso-width-relative:margin;mso-height-relative:margin;v-text-anchor:top" o:gfxdata="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" filled="f" stroked="f">
               <v:textbox style="mso-fit-shape-to-text:t">
                 <w:txbxContent>
                   <w:p>
@@ -6120,7 +7466,7 @@
             </wp:anchor>
           </w:drawing>
         </mc:Choice>
-        <mc:Fallback>
+        <mc:Fallback xmlns:w16sdtfl="http://schemas.microsoft.com/office/word/2024/wordml/sdtformatlock" xmlns:w16du="http://schemas.microsoft.com/office/word/2023/wordml/word16du" xmlns:oel="http://schemas.microsoft.com/office/2019/extlst">
           <w:pict>
             <v:rect w14:anchorId="4B125C60" id="Rectángulo 48" o:spid="_x0000_s1026" style="position:absolute;margin-left:-67.4pt;margin-top:16.2pt;width:555.1pt;height:32.05pt;z-index:-251618304;visibility:visible;mso-wrap-style:square;mso-wrap-distance-left:9pt;mso-wrap-distance-top:0;mso-wrap-distance-right:9pt;mso-wrap-distance-bottom:0;mso-position-horizontal:absolute;mso-position-horizontal-relative:text;mso-position-vertical:absolute;mso-position-vertical-relative:text;v-text-anchor:middle" o:gfxdata="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" fillcolor="#b03b3b" stroked="f">
               <v:fill opacity="32639f"/>
@@ -6237,7 +7583,7 @@
         </mc:Choice>
         <mc:Fallback>
           <w:pict>
-            <v:shape w14:anchorId="2AF4A5E0" id="Cuadro de texto 47" o:spid="_x0000_s1040" type="#_x0000_t202" style="position:absolute;left:0;text-align:left;margin-left:452.7pt;margin-top:18.4pt;width:31.95pt;height:28.25pt;z-index:251697152;visibility:visible;mso-wrap-style:square;mso-wrap-distance-left:9pt;mso-wrap-distance-top:0;mso-wrap-distance-right:9pt;mso-wrap-distance-bottom:0;mso-position-horizontal:absolute;mso-position-horizontal-relative:text;mso-position-vertical:absolute;mso-position-vertical-relative:text;v-text-anchor:middle" o:gfxdata="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" filled="f" stroked="f">
+            <v:shape w14:anchorId="2AF4A5E0" id="Cuadro de texto 47" o:spid="_x0000_s1040" type="#_x0000_t202" style="position:absolute;left:0;text-align:left;margin-left:452.7pt;margin-top:18.4pt;width:31.95pt;height:28.25pt;z-index:251697152;visibility:visible;mso-wrap-style:square;mso-wrap-distance-left:9pt;mso-wrap-distance-top:0;mso-wrap-distance-right:9pt;mso-wrap-distance-bottom:0;mso-position-horizontal:absolute;mso-position-horizontal-relative:text;mso-position-vertical:absolute;mso-position-vertical-relative:text;v-text-anchor:middle" o:gfxdata="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" filled="f" stroked="f">
               <v:textbox>
                 <w:txbxContent>
                   <w:p>
@@ -6446,7 +7792,7 @@
             </wp:anchor>
           </w:drawing>
         </mc:Choice>
-        <mc:Fallback>
+        <mc:Fallback xmlns:w16sdtfl="http://schemas.microsoft.com/office/word/2024/wordml/sdtformatlock" xmlns:w16du="http://schemas.microsoft.com/office/word/2023/wordml/word16du" xmlns:oel="http://schemas.microsoft.com/office/2019/extlst">
           <w:pict>
             <v:rect w14:anchorId="2B3AF933" id="Rectángulo 27" o:spid="_x0000_s1026" style="position:absolute;margin-left:98.85pt;margin-top:225.95pt;width:33.25pt;height:27pt;z-index:-251623424;visibility:visible;mso-wrap-style:square;mso-width-percent:0;mso-height-percent:0;mso-wrap-distance-left:9pt;mso-wrap-distance-top:0;mso-wrap-distance-right:9pt;mso-wrap-distance-bottom:0;mso-position-horizontal:absolute;mso-position-horizontal-relative:text;mso-position-vertical:absolute;mso-position-vertical-relative:text;mso-width-percent:0;mso-height-percent:0;mso-width-relative:margin;mso-height-relative:margin;v-text-anchor:middle" o:gfxdata="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" fillcolor="#ff5757" stroked="f">
               <v:fill opacity="32639f"/>
@@ -6570,7 +7916,7 @@
         </mc:Choice>
         <mc:Fallback>
           <w:pict>
-            <v:shape w14:anchorId="12461B77" id="Cuadro de texto 28" o:spid="_x0000_s1041" type="#_x0000_t202" style="position:absolute;left:0;text-align:left;margin-left:679pt;margin-top:215.45pt;width:30.6pt;height:23.25pt;z-index:251692032;visibility:visible;mso-wrap-style:square;mso-width-percent:0;mso-height-percent:0;mso-wrap-distance-left:9pt;mso-wrap-distance-top:0;mso-wrap-distance-right:9pt;mso-wrap-distance-bottom:0;mso-position-horizontal:absolute;mso-position-horizontal-relative:text;mso-position-vertical:absolute;mso-position-vertical-relative:text;mso-width-percent:0;mso-height-percent:0;mso-width-relative:margin;mso-height-relative:margin;v-text-anchor:middle" o:gfxdata="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" filled="f" stroked="f">
+            <v:shape w14:anchorId="12461B77" id="Cuadro de texto 28" o:spid="_x0000_s1041" type="#_x0000_t202" style="position:absolute;left:0;text-align:left;margin-left:679pt;margin-top:215.45pt;width:30.6pt;height:23.25pt;z-index:251692032;visibility:visible;mso-wrap-style:square;mso-width-percent:0;mso-height-percent:0;mso-wrap-distance-left:9pt;mso-wrap-distance-top:0;mso-wrap-distance-right:9pt;mso-wrap-distance-bottom:0;mso-position-horizontal:absolute;mso-position-horizontal-relative:text;mso-position-vertical:absolute;mso-position-vertical-relative:text;mso-width-percent:0;mso-height-percent:0;mso-width-relative:margin;mso-height-relative:margin;v-text-anchor:middle" o:gfxdata="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" filled="f" stroked="f">
               <v:textbox>
                 <w:txbxContent>
                   <w:p>
@@ -6638,7 +7984,7 @@
 </file>
 
 <file path=word/footnotes.xml><?xml version="1.0" encoding="utf-8"?>
-<w:footnotes xmlns:wpc="http://schemas.microsoft.com/office/word/2010/wordprocessingCanvas" xmlns:cx="http://schemas.microsoft.com/office/drawing/2014/chartex" xmlns:cx1="http://schemas.microsoft.com/office/drawing/2015/9/8/chartex" xmlns:cx2="http://schemas.microsoft.com/office/drawing/2015/10/21/chartex" xmlns:cx3="http://schemas.microsoft.com/office/drawing/2016/5/9/chartex" xmlns:cx4="http://schemas.microsoft.com/office/drawing/2016/5/10/chartex" xmlns:cx5="http://schemas.microsoft.com/office/drawing/2016/5/11/chartex" xmlns:cx6="http://schemas.microsoft.com/office/drawing/2016/5/12/chartex" xmlns:cx7="http://schemas.microsoft.com/office/drawing/2016/5/13/chartex" xmlns:cx8="http://schemas.microsoft.com/office/drawing/2016/5/14/chartex" xmlns:mc="http://schemas.openxmlformats.org/markup-compatibility/2006" xmlns:aink="http://schemas.microsoft.com/office/drawing/2016/ink" xmlns:am3d="http://schemas.microsoft.com/office/drawing/2017/model3d" xmlns:o="urn:schemas-microsoft-com:office:office" xmlns:oel="http://schemas.microsoft.com/office/2019/extlst" xmlns:r="http://schemas.openxmlformats.org/officeDocument/2006/relationships" xmlns:m="http://schemas.openxmlformats.org/officeDocument/2006/math" xmlns:v="urn:schemas-microsoft-com:vml" xmlns:wp14="http://schemas.microsoft.com/office/word/2010/wordprocessingDrawing" xmlns:wp="http://schemas.openxmlformats.org/drawingml/2006/wordprocessingDrawing" xmlns:w10="urn:schemas-microsoft-com:office:word" xmlns:w="http://schemas.openxmlformats.org/wordprocessingml/2006/main" xmlns:w14="http://schemas.microsoft.com/office/word/2010/wordml" xmlns:w15="http://schemas.microsoft.com/office/word/2012/wordml" xmlns:w16cex="http://schemas.microsoft.com/office/word/2018/wordml/cex" xmlns:w16cid="http://schemas.microsoft.com/office/word/2016/wordml/cid" xmlns:w16="http://schemas.microsoft.com/office/word/2018/wordml" xmlns:w16du="http://schemas.microsoft.com/office/word/2023/wordml/word16du" xmlns:w16sdtdh="http://schemas.microsoft.com/office/word/2020/wordml/sdtdatahash" xmlns:w16sdtfl="http://schemas.microsoft.com/office/word/2024/wordml/sdtformatlock" xmlns:w16se="http://schemas.microsoft.com/office/word/2015/wordml/symex" xmlns:wpg="http://schemas.microsoft.com/office/word/2010/wordprocessingGroup" xmlns:wpi="http://schemas.microsoft.com/office/word/2010/wordprocessingInk" xmlns:wne="http://schemas.microsoft.com/office/word/2006/wordml" xmlns:wps="http://schemas.microsoft.com/office/word/2010/wordprocessingShape" mc:Ignorable="w14 w15 w16se w16cid w16 w16cex w16sdtdh w16sdtfl w16du wp14">
+<w:footnotes xmlns:wpc="http://schemas.microsoft.com/office/word/2010/wordprocessingCanvas" xmlns:cx="http://schemas.microsoft.com/office/drawing/2014/chartex" xmlns:cx1="http://schemas.microsoft.com/office/drawing/2015/9/8/chartex" xmlns:cx2="http://schemas.microsoft.com/office/drawing/2015/10/21/chartex" xmlns:cx3="http://schemas.microsoft.com/office/drawing/2016/5/9/chartex" xmlns:cx4="http://schemas.microsoft.com/office/drawing/2016/5/10/chartex" xmlns:cx5="http://schemas.microsoft.com/office/drawing/2016/5/11/chartex" xmlns:cx6="http://schemas.microsoft.com/office/drawing/2016/5/12/chartex" xmlns:cx7="http://schemas.microsoft.com/office/drawing/2016/5/13/chartex" xmlns:cx8="http://schemas.microsoft.com/office/drawing/2016/5/14/chartex" xmlns:mc="http://schemas.openxmlformats.org/markup-compatibility/2006" xmlns:aink="http://schemas.microsoft.com/office/drawing/2016/ink" xmlns:am3d="http://schemas.microsoft.com/office/drawing/2017/model3d" xmlns:o="urn:schemas-microsoft-com:office:office" xmlns:r="http://schemas.openxmlformats.org/officeDocument/2006/relationships" xmlns:m="http://schemas.openxmlformats.org/officeDocument/2006/math" xmlns:v="urn:schemas-microsoft-com:vml" xmlns:wp14="http://schemas.microsoft.com/office/word/2010/wordprocessingDrawing" xmlns:wp="http://schemas.openxmlformats.org/drawingml/2006/wordprocessingDrawing" xmlns:w10="urn:schemas-microsoft-com:office:word" xmlns:w="http://schemas.openxmlformats.org/wordprocessingml/2006/main" xmlns:w14="http://schemas.microsoft.com/office/word/2010/wordml" xmlns:w15="http://schemas.microsoft.com/office/word/2012/wordml" xmlns:w16cex="http://schemas.microsoft.com/office/word/2018/wordml/cex" xmlns:w16cid="http://schemas.microsoft.com/office/word/2016/wordml/cid" xmlns:w16="http://schemas.microsoft.com/office/word/2018/wordml" xmlns:w16sdtdh="http://schemas.microsoft.com/office/word/2020/wordml/sdtdatahash" xmlns:w16se="http://schemas.microsoft.com/office/word/2015/wordml/symex" xmlns:wpg="http://schemas.microsoft.com/office/word/2010/wordprocessingGroup" xmlns:wpi="http://schemas.microsoft.com/office/word/2010/wordprocessingInk" xmlns:wne="http://schemas.microsoft.com/office/word/2006/wordml" xmlns:wps="http://schemas.microsoft.com/office/word/2010/wordprocessingShape" mc:Ignorable="w14 w15 w16se w16cid w16 w16cex w16sdtdh wp14">
   <w:footnote w:type="separator" w:id="-1">
     <w:p>
       <w:pPr>
@@ -6663,7 +8009,7 @@
 </file>
 
 <file path=word/header1.xml><?xml version="1.0" encoding="utf-8"?>
-<w:hdr xmlns:wpc="http://schemas.microsoft.com/office/word/2010/wordprocessingCanvas" xmlns:cx="http://schemas.microsoft.com/office/drawing/2014/chartex" xmlns:cx1="http://schemas.microsoft.com/office/drawing/2015/9/8/chartex" xmlns:cx2="http://schemas.microsoft.com/office/drawing/2015/10/21/chartex" xmlns:cx3="http://schemas.microsoft.com/office/drawing/2016/5/9/chartex" xmlns:cx4="http://schemas.microsoft.com/office/drawing/2016/5/10/chartex" xmlns:cx5="http://schemas.microsoft.com/office/drawing/2016/5/11/chartex" xmlns:cx6="http://schemas.microsoft.com/office/drawing/2016/5/12/chartex" xmlns:cx7="http://schemas.microsoft.com/office/drawing/2016/5/13/chartex" xmlns:cx8="http://schemas.microsoft.com/office/drawing/2016/5/14/chartex" xmlns:mc="http://schemas.openxmlformats.org/markup-compatibility/2006" xmlns:aink="http://schemas.microsoft.com/office/drawing/2016/ink" xmlns:am3d="http://schemas.microsoft.com/office/drawing/2017/model3d" xmlns:o="urn:schemas-microsoft-com:office:office" xmlns:oel="http://schemas.microsoft.com/office/2019/extlst" xmlns:r="http://schemas.openxmlformats.org/officeDocument/2006/relationships" xmlns:m="http://schemas.openxmlformats.org/officeDocument/2006/math" xmlns:v="urn:schemas-microsoft-com:vml" xmlns:wp14="http://schemas.microsoft.com/office/word/2010/wordprocessingDrawing" xmlns:wp="http://schemas.openxmlformats.org/drawingml/2006/wordprocessingDrawing" xmlns:w10="urn:schemas-microsoft-com:office:word" xmlns:w="http://schemas.openxmlformats.org/wordprocessingml/2006/main" xmlns:w14="http://schemas.microsoft.com/office/word/2010/wordml" xmlns:w15="http://schemas.microsoft.com/office/word/2012/wordml" xmlns:w16cex="http://schemas.microsoft.com/office/word/2018/wordml/cex" xmlns:w16cid="http://schemas.microsoft.com/office/word/2016/wordml/cid" xmlns:w16="http://schemas.microsoft.com/office/word/2018/wordml" xmlns:w16du="http://schemas.microsoft.com/office/word/2023/wordml/word16du" xmlns:w16sdtdh="http://schemas.microsoft.com/office/word/2020/wordml/sdtdatahash" xmlns:w16sdtfl="http://schemas.microsoft.com/office/word/2024/wordml/sdtformatlock" xmlns:w16se="http://schemas.microsoft.com/office/word/2015/wordml/symex" xmlns:wpg="http://schemas.microsoft.com/office/word/2010/wordprocessingGroup" xmlns:wpi="http://schemas.microsoft.com/office/word/2010/wordprocessingInk" xmlns:wne="http://schemas.microsoft.com/office/word/2006/wordml" xmlns:wps="http://schemas.microsoft.com/office/word/2010/wordprocessingShape" mc:Ignorable="w14 w15 w16se w16cid w16 w16cex w16sdtdh w16sdtfl w16du wp14">
+<w:hdr xmlns:wpc="http://schemas.microsoft.com/office/word/2010/wordprocessingCanvas" xmlns:cx="http://schemas.microsoft.com/office/drawing/2014/chartex" xmlns:cx1="http://schemas.microsoft.com/office/drawing/2015/9/8/chartex" xmlns:cx2="http://schemas.microsoft.com/office/drawing/2015/10/21/chartex" xmlns:cx3="http://schemas.microsoft.com/office/drawing/2016/5/9/chartex" xmlns:cx4="http://schemas.microsoft.com/office/drawing/2016/5/10/chartex" xmlns:cx5="http://schemas.microsoft.com/office/drawing/2016/5/11/chartex" xmlns:cx6="http://schemas.microsoft.com/office/drawing/2016/5/12/chartex" xmlns:cx7="http://schemas.microsoft.com/office/drawing/2016/5/13/chartex" xmlns:cx8="http://schemas.microsoft.com/office/drawing/2016/5/14/chartex" xmlns:mc="http://schemas.openxmlformats.org/markup-compatibility/2006" xmlns:aink="http://schemas.microsoft.com/office/drawing/2016/ink" xmlns:am3d="http://schemas.microsoft.com/office/drawing/2017/model3d" xmlns:o="urn:schemas-microsoft-com:office:office" xmlns:r="http://schemas.openxmlformats.org/officeDocument/2006/relationships" xmlns:m="http://schemas.openxmlformats.org/officeDocument/2006/math" xmlns:v="urn:schemas-microsoft-com:vml" xmlns:wp14="http://schemas.microsoft.com/office/word/2010/wordprocessingDrawing" xmlns:wp="http://schemas.openxmlformats.org/drawingml/2006/wordprocessingDrawing" xmlns:w10="urn:schemas-microsoft-com:office:word" xmlns:w="http://schemas.openxmlformats.org/wordprocessingml/2006/main" xmlns:w14="http://schemas.microsoft.com/office/word/2010/wordml" xmlns:w15="http://schemas.microsoft.com/office/word/2012/wordml" xmlns:w16cex="http://schemas.microsoft.com/office/word/2018/wordml/cex" xmlns:w16cid="http://schemas.microsoft.com/office/word/2016/wordml/cid" xmlns:w16="http://schemas.microsoft.com/office/word/2018/wordml" xmlns:w16sdtdh="http://schemas.microsoft.com/office/word/2020/wordml/sdtdatahash" xmlns:w16se="http://schemas.microsoft.com/office/word/2015/wordml/symex" xmlns:wpg="http://schemas.microsoft.com/office/word/2010/wordprocessingGroup" xmlns:wpi="http://schemas.microsoft.com/office/word/2010/wordprocessingInk" xmlns:wne="http://schemas.microsoft.com/office/word/2006/wordml" xmlns:wps="http://schemas.microsoft.com/office/word/2010/wordprocessingShape" mc:Ignorable="w14 w15 w16se w16cid w16 w16cex w16sdtdh wp14">
   <w:p>
     <w:pPr>
       <w:pStyle w:val="Encabezado"/>
@@ -6681,7 +8027,7 @@
 </file>
 
 <file path=word/numbering.xml><?xml version="1.0" encoding="utf-8"?>
-<w:numbering xmlns:wpc="http://schemas.microsoft.com/office/word/2010/wordprocessingCanvas" xmlns:cx="http://schemas.microsoft.com/office/drawing/2014/chartex" xmlns:cx1="http://schemas.microsoft.com/office/drawing/2015/9/8/chartex" xmlns:cx2="http://schemas.microsoft.com/office/drawing/2015/10/21/chartex" xmlns:cx3="http://schemas.microsoft.com/office/drawing/2016/5/9/chartex" xmlns:cx4="http://schemas.microsoft.com/office/drawing/2016/5/10/chartex" xmlns:cx5="http://schemas.microsoft.com/office/drawing/2016/5/11/chartex" xmlns:cx6="http://schemas.microsoft.com/office/drawing/2016/5/12/chartex" xmlns:cx7="http://schemas.microsoft.com/office/drawing/2016/5/13/chartex" xmlns:cx8="http://schemas.microsoft.com/office/drawing/2016/5/14/chartex" xmlns:mc="http://schemas.openxmlformats.org/markup-compatibility/2006" xmlns:aink="http://schemas.microsoft.com/office/drawing/2016/ink" xmlns:am3d="http://schemas.microsoft.com/office/drawing/2017/model3d" xmlns:o="urn:schemas-microsoft-com:office:office" xmlns:oel="http://schemas.microsoft.com/office/2019/extlst" xmlns:r="http://schemas.openxmlformats.org/officeDocument/2006/relationships" xmlns:m="http://schemas.openxmlformats.org/officeDocument/2006/math" xmlns:v="urn:schemas-microsoft-com:vml" xmlns:wp14="http://schemas.microsoft.com/office/word/2010/wordprocessingDrawing" xmlns:wp="http://schemas.openxmlformats.org/drawingml/2006/wordprocessingDrawing" xmlns:w10="urn:schemas-microsoft-com:office:word" xmlns:w="http://schemas.openxmlformats.org/wordprocessingml/2006/main" xmlns:w14="http://schemas.microsoft.com/office/word/2010/wordml" xmlns:w15="http://schemas.microsoft.com/office/word/2012/wordml" xmlns:w16cex="http://schemas.microsoft.com/office/word/2018/wordml/cex" xmlns:w16cid="http://schemas.microsoft.com/office/word/2016/wordml/cid" xmlns:w16="http://schemas.microsoft.com/office/word/2018/wordml" xmlns:w16du="http://schemas.microsoft.com/office/word/2023/wordml/word16du" xmlns:w16sdtdh="http://schemas.microsoft.com/office/word/2020/wordml/sdtdatahash" xmlns:w16sdtfl="http://schemas.microsoft.com/office/word/2024/wordml/sdtformatlock" xmlns:w16se="http://schemas.microsoft.com/office/word/2015/wordml/symex" xmlns:wpg="http://schemas.microsoft.com/office/word/2010/wordprocessingGroup" xmlns:wpi="http://schemas.microsoft.com/office/word/2010/wordprocessingInk" xmlns:wne="http://schemas.microsoft.com/office/word/2006/wordml" xmlns:wps="http://schemas.microsoft.com/office/word/2010/wordprocessingShape" mc:Ignorable="w14 w15 w16se w16cid w16 w16cex w16sdtdh w16sdtfl w16du wp14">
+<w:numbering xmlns:wpc="http://schemas.microsoft.com/office/word/2010/wordprocessingCanvas" xmlns:cx="http://schemas.microsoft.com/office/drawing/2014/chartex" xmlns:cx1="http://schemas.microsoft.com/office/drawing/2015/9/8/chartex" xmlns:cx2="http://schemas.microsoft.com/office/drawing/2015/10/21/chartex" xmlns:cx3="http://schemas.microsoft.com/office/drawing/2016/5/9/chartex" xmlns:cx4="http://schemas.microsoft.com/office/drawing/2016/5/10/chartex" xmlns:cx5="http://schemas.microsoft.com/office/drawing/2016/5/11/chartex" xmlns:cx6="http://schemas.microsoft.com/office/drawing/2016/5/12/chartex" xmlns:cx7="http://schemas.microsoft.com/office/drawing/2016/5/13/chartex" xmlns:cx8="http://schemas.microsoft.com/office/drawing/2016/5/14/chartex" xmlns:mc="http://schemas.openxmlformats.org/markup-compatibility/2006" xmlns:aink="http://schemas.microsoft.com/office/drawing/2016/ink" xmlns:am3d="http://schemas.microsoft.com/office/drawing/2017/model3d" xmlns:o="urn:schemas-microsoft-com:office:office" xmlns:r="http://schemas.openxmlformats.org/officeDocument/2006/relationships" xmlns:m="http://schemas.openxmlformats.org/officeDocument/2006/math" xmlns:v="urn:schemas-microsoft-com:vml" xmlns:wp14="http://schemas.microsoft.com/office/word/2010/wordprocessingDrawing" xmlns:wp="http://schemas.openxmlformats.org/drawingml/2006/wordprocessingDrawing" xmlns:w10="urn:schemas-microsoft-com:office:word" xmlns:w="http://schemas.openxmlformats.org/wordprocessingml/2006/main" xmlns:w14="http://schemas.microsoft.com/office/word/2010/wordml" xmlns:w15="http://schemas.microsoft.com/office/word/2012/wordml" xmlns:w16cex="http://schemas.microsoft.com/office/word/2018/wordml/cex" xmlns:w16cid="http://schemas.microsoft.com/office/word/2016/wordml/cid" xmlns:w16="http://schemas.microsoft.com/office/word/2018/wordml" xmlns:w16sdtdh="http://schemas.microsoft.com/office/word/2020/wordml/sdtdatahash" xmlns:w16se="http://schemas.microsoft.com/office/word/2015/wordml/symex" xmlns:wpg="http://schemas.microsoft.com/office/word/2010/wordprocessingGroup" xmlns:wpi="http://schemas.microsoft.com/office/word/2010/wordprocessingInk" xmlns:wne="http://schemas.microsoft.com/office/word/2006/wordml" xmlns:wps="http://schemas.microsoft.com/office/word/2010/wordprocessingShape" mc:Ignorable="w14 w15 w16se w16cid w16 w16cex w16sdtdh wp14">
   <w:abstractNum w:abstractNumId="0" w15:restartNumberingAfterBreak="0">
     <w:nsid w:val="043E5D57"/>
     <w:multiLevelType w:val="hybridMultilevel"/>
@@ -7140,7 +8486,7 @@
   <w:abstractNum w:abstractNumId="4" w15:restartNumberingAfterBreak="0">
     <w:nsid w:val="248838EC"/>
     <w:multiLevelType w:val="hybridMultilevel"/>
-    <w:tmpl w:val="4B80EEC2"/>
+    <w:tmpl w:val="2A00927E"/>
     <w:lvl w:ilvl="0" w:tplc="16029010">
       <w:start w:val="1"/>
       <w:numFmt w:val="bullet"/>
@@ -7366,6 +8712,95 @@
     </w:lvl>
   </w:abstractNum>
   <w:abstractNum w:abstractNumId="6" w15:restartNumberingAfterBreak="0">
+    <w:nsid w:val="32534646"/>
+    <w:multiLevelType w:val="hybridMultilevel"/>
+    <w:tmpl w:val="CA163574"/>
+    <w:lvl w:ilvl="0" w:tplc="07BE3E14">
+      <w:start w:val="1"/>
+      <w:numFmt w:val="decimal"/>
+      <w:lvlText w:val="%1."/>
+      <w:lvlJc w:val="left"/>
+      <w:pPr>
+        <w:ind w:left="1287" w:hanging="360"/>
+      </w:pPr>
+      <w:rPr>
+        <w:color w:val="E44E4E"/>
+      </w:rPr>
+    </w:lvl>
+    <w:lvl w:ilvl="1" w:tplc="0C0A0019">
+      <w:start w:val="1"/>
+      <w:numFmt w:val="lowerLetter"/>
+      <w:lvlText w:val="%2."/>
+      <w:lvlJc w:val="left"/>
+      <w:pPr>
+        <w:ind w:left="2007" w:hanging="360"/>
+      </w:pPr>
+    </w:lvl>
+    <w:lvl w:ilvl="2" w:tplc="0C0A001B" w:tentative="1">
+      <w:start w:val="1"/>
+      <w:numFmt w:val="lowerRoman"/>
+      <w:lvlText w:val="%3."/>
+      <w:lvlJc w:val="right"/>
+      <w:pPr>
+        <w:ind w:left="2727" w:hanging="180"/>
+      </w:pPr>
+    </w:lvl>
+    <w:lvl w:ilvl="3" w:tplc="0C0A000F" w:tentative="1">
+      <w:start w:val="1"/>
+      <w:numFmt w:val="decimal"/>
+      <w:lvlText w:val="%4."/>
+      <w:lvlJc w:val="left"/>
+      <w:pPr>
+        <w:ind w:left="3447" w:hanging="360"/>
+      </w:pPr>
+    </w:lvl>
+    <w:lvl w:ilvl="4" w:tplc="0C0A0019" w:tentative="1">
+      <w:start w:val="1"/>
+      <w:numFmt w:val="lowerLetter"/>
+      <w:lvlText w:val="%5."/>
+      <w:lvlJc w:val="left"/>
+      <w:pPr>
+        <w:ind w:left="4167" w:hanging="360"/>
+      </w:pPr>
+    </w:lvl>
+    <w:lvl w:ilvl="5" w:tplc="0C0A001B" w:tentative="1">
+      <w:start w:val="1"/>
+      <w:numFmt w:val="lowerRoman"/>
+      <w:lvlText w:val="%6."/>
+      <w:lvlJc w:val="right"/>
+      <w:pPr>
+        <w:ind w:left="4887" w:hanging="180"/>
+      </w:pPr>
+    </w:lvl>
+    <w:lvl w:ilvl="6" w:tplc="0C0A000F" w:tentative="1">
+      <w:start w:val="1"/>
+      <w:numFmt w:val="decimal"/>
+      <w:lvlText w:val="%7."/>
+      <w:lvlJc w:val="left"/>
+      <w:pPr>
+        <w:ind w:left="5607" w:hanging="360"/>
+      </w:pPr>
+    </w:lvl>
+    <w:lvl w:ilvl="7" w:tplc="0C0A0019" w:tentative="1">
+      <w:start w:val="1"/>
+      <w:numFmt w:val="lowerLetter"/>
+      <w:lvlText w:val="%8."/>
+      <w:lvlJc w:val="left"/>
+      <w:pPr>
+        <w:ind w:left="6327" w:hanging="360"/>
+      </w:pPr>
+    </w:lvl>
+    <w:lvl w:ilvl="8" w:tplc="0C0A001B" w:tentative="1">
+      <w:start w:val="1"/>
+      <w:numFmt w:val="lowerRoman"/>
+      <w:lvlText w:val="%9."/>
+      <w:lvlJc w:val="right"/>
+      <w:pPr>
+        <w:ind w:left="7047" w:hanging="180"/>
+      </w:pPr>
+    </w:lvl>
+  </w:abstractNum>
+  <w:abstractNum w:abstractNumId="7" w15:restartNumberingAfterBreak="0">
     <w:nsid w:val="39D27AFB"/>
     <w:multiLevelType w:val="hybridMultilevel"/>
     <w:tmpl w:val="1676FF32"/>
@@ -7479,7 +8914,7 @@
       </w:rPr>
     </w:lvl>
   </w:abstractNum>
-  <w:abstractNum w:abstractNumId="7" w15:restartNumberingAfterBreak="0">
+  <w:abstractNum w:abstractNumId="8" w15:restartNumberingAfterBreak="0">
     <w:nsid w:val="3C32157D"/>
     <w:multiLevelType w:val="hybridMultilevel"/>
     <w:tmpl w:val="0164B3A8"/>
@@ -7592,7 +9027,7 @@
       </w:rPr>
     </w:lvl>
   </w:abstractNum>
-  <w:abstractNum w:abstractNumId="8" w15:restartNumberingAfterBreak="0">
+  <w:abstractNum w:abstractNumId="9" w15:restartNumberingAfterBreak="0">
     <w:nsid w:val="3E7F4F6D"/>
     <w:multiLevelType w:val="hybridMultilevel"/>
     <w:tmpl w:val="7D34CA6C"/>
@@ -7705,7 +9140,7 @@
       </w:rPr>
     </w:lvl>
   </w:abstractNum>
-  <w:abstractNum w:abstractNumId="9" w15:restartNumberingAfterBreak="0">
+  <w:abstractNum w:abstractNumId="10" w15:restartNumberingAfterBreak="0">
     <w:nsid w:val="458B2282"/>
     <w:multiLevelType w:val="hybridMultilevel"/>
     <w:tmpl w:val="8F24DB6A"/>
@@ -7819,7 +9254,7 @@
       </w:rPr>
     </w:lvl>
   </w:abstractNum>
-  <w:abstractNum w:abstractNumId="10" w15:restartNumberingAfterBreak="0">
+  <w:abstractNum w:abstractNumId="11" w15:restartNumberingAfterBreak="0">
     <w:nsid w:val="476F3173"/>
     <w:multiLevelType w:val="hybridMultilevel"/>
     <w:tmpl w:val="771C047E"/>
@@ -7933,7 +9368,7 @@
       </w:rPr>
     </w:lvl>
   </w:abstractNum>
-  <w:abstractNum w:abstractNumId="11" w15:restartNumberingAfterBreak="0">
+  <w:abstractNum w:abstractNumId="12" w15:restartNumberingAfterBreak="0">
     <w:nsid w:val="5B127C5E"/>
     <w:multiLevelType w:val="hybridMultilevel"/>
     <w:tmpl w:val="C9BA9A72"/>
@@ -8049,7 +9484,7 @@
       </w:rPr>
     </w:lvl>
   </w:abstractNum>
-  <w:abstractNum w:abstractNumId="12" w15:restartNumberingAfterBreak="0">
+  <w:abstractNum w:abstractNumId="13" w15:restartNumberingAfterBreak="0">
     <w:nsid w:val="5ECC149A"/>
     <w:multiLevelType w:val="hybridMultilevel"/>
     <w:tmpl w:val="07C43D58"/>
@@ -8162,7 +9597,7 @@
       </w:rPr>
     </w:lvl>
   </w:abstractNum>
-  <w:abstractNum w:abstractNumId="13" w15:restartNumberingAfterBreak="0">
+  <w:abstractNum w:abstractNumId="14" w15:restartNumberingAfterBreak="0">
     <w:nsid w:val="684E47DD"/>
     <w:multiLevelType w:val="hybridMultilevel"/>
     <w:tmpl w:val="C33A3752"/>
@@ -8276,7 +9711,7 @@
       </w:rPr>
     </w:lvl>
   </w:abstractNum>
-  <w:abstractNum w:abstractNumId="14" w15:restartNumberingAfterBreak="0">
+  <w:abstractNum w:abstractNumId="15" w15:restartNumberingAfterBreak="0">
     <w:nsid w:val="69371F4E"/>
     <w:multiLevelType w:val="hybridMultilevel"/>
     <w:tmpl w:val="937ECB12"/>
@@ -8390,7 +9825,7 @@
       </w:rPr>
     </w:lvl>
   </w:abstractNum>
-  <w:abstractNum w:abstractNumId="15" w15:restartNumberingAfterBreak="0">
+  <w:abstractNum w:abstractNumId="16" w15:restartNumberingAfterBreak="0">
     <w:nsid w:val="78231629"/>
     <w:multiLevelType w:val="hybridMultilevel"/>
     <w:tmpl w:val="764CCA86"/>
@@ -8504,59 +9939,62 @@
       </w:rPr>
     </w:lvl>
   </w:abstractNum>
-  <w:num w:numId="1" w16cid:durableId="55705629">
+  <w:num w:numId="1">
+    <w:abstractNumId w:val="13"/>
+  </w:num>
+  <w:num w:numId="2">
+    <w:abstractNumId w:val="2"/>
+  </w:num>
+  <w:num w:numId="3">
+    <w:abstractNumId w:val="0"/>
+  </w:num>
+  <w:num w:numId="4">
+    <w:abstractNumId w:val="15"/>
+  </w:num>
+  <w:num w:numId="5">
+    <w:abstractNumId w:val="5"/>
+  </w:num>
+  <w:num w:numId="6">
+    <w:abstractNumId w:val="1"/>
+  </w:num>
+  <w:num w:numId="7">
+    <w:abstractNumId w:val="16"/>
+  </w:num>
+  <w:num w:numId="8">
+    <w:abstractNumId w:val="14"/>
+  </w:num>
+  <w:num w:numId="9">
+    <w:abstractNumId w:val="10"/>
+  </w:num>
+  <w:num w:numId="10">
+    <w:abstractNumId w:val="11"/>
+  </w:num>
+  <w:num w:numId="11">
     <w:abstractNumId w:val="12"/>
   </w:num>
-  <w:num w:numId="2" w16cid:durableId="677999243">
-    <w:abstractNumId w:val="2"/>
+  <w:num w:numId="12">
+    <w:abstractNumId w:val="8"/>
   </w:num>
-  <w:num w:numId="3" w16cid:durableId="396321243">
-    <w:abstractNumId w:val="0"/>
-  </w:num>
-  <w:num w:numId="4" w16cid:durableId="1382317199">
-    <w:abstractNumId w:val="14"/>
-  </w:num>
-  <w:num w:numId="5" w16cid:durableId="1913421191">
-    <w:abstractNumId w:val="5"/>
-  </w:num>
-  <w:num w:numId="6" w16cid:durableId="1559366404">
-    <w:abstractNumId w:val="1"/>
-  </w:num>
-  <w:num w:numId="7" w16cid:durableId="2059550679">
-    <w:abstractNumId w:val="15"/>
-  </w:num>
-  <w:num w:numId="8" w16cid:durableId="1341081991">
-    <w:abstractNumId w:val="13"/>
-  </w:num>
-  <w:num w:numId="9" w16cid:durableId="440998124">
+  <w:num w:numId="13">
     <w:abstractNumId w:val="9"/>
   </w:num>
-  <w:num w:numId="10" w16cid:durableId="641157847">
-    <w:abstractNumId w:val="10"/>
+  <w:num w:numId="14">
+    <w:abstractNumId w:val="3"/>
   </w:num>
-  <w:num w:numId="11" w16cid:durableId="1279529146">
-    <w:abstractNumId w:val="11"/>
-  </w:num>
-  <w:num w:numId="12" w16cid:durableId="1401975879">
+  <w:num w:numId="15">
     <w:abstractNumId w:val="7"/>
   </w:num>
-  <w:num w:numId="13" w16cid:durableId="2087610125">
-    <w:abstractNumId w:val="8"/>
+  <w:num w:numId="16">
+    <w:abstractNumId w:val="4"/>
   </w:num>
-  <w:num w:numId="14" w16cid:durableId="816144868">
-    <w:abstractNumId w:val="3"/>
-  </w:num>
-  <w:num w:numId="15" w16cid:durableId="1747723129">
+  <w:num w:numId="17">
     <w:abstractNumId w:val="6"/>
-  </w:num>
-  <w:num w:numId="16" w16cid:durableId="1823963405">
-    <w:abstractNumId w:val="4"/>
   </w:num>
 </w:numbering>
 </file>
 
 <file path=word/styles.xml><?xml version="1.0" encoding="utf-8"?>
-<w:styles xmlns:mc="http://schemas.openxmlformats.org/markup-compatibility/2006" xmlns:r="http://schemas.openxmlformats.org/officeDocument/2006/relationships" xmlns:w="http://schemas.openxmlformats.org/wordprocessingml/2006/main" xmlns:w14="http://schemas.microsoft.com/office/word/2010/wordml" xmlns:w15="http://schemas.microsoft.com/office/word/2012/wordml" xmlns:w16cex="http://schemas.microsoft.com/office/word/2018/wordml/cex" xmlns:w16cid="http://schemas.microsoft.com/office/word/2016/wordml/cid" xmlns:w16="http://schemas.microsoft.com/office/word/2018/wordml" xmlns:w16du="http://schemas.microsoft.com/office/word/2023/wordml/word16du" xmlns:w16sdtdh="http://schemas.microsoft.com/office/word/2020/wordml/sdtdatahash" xmlns:w16sdtfl="http://schemas.microsoft.com/office/word/2024/wordml/sdtformatlock" xmlns:w16se="http://schemas.microsoft.com/office/word/2015/wordml/symex" mc:Ignorable="w14 w15 w16se w16cid w16 w16cex w16sdtdh w16sdtfl w16du">
+<w:styles xmlns:mc="http://schemas.openxmlformats.org/markup-compatibility/2006" xmlns:r="http://schemas.openxmlformats.org/officeDocument/2006/relationships" xmlns:w="http://schemas.openxmlformats.org/wordprocessingml/2006/main" xmlns:w14="http://schemas.microsoft.com/office/word/2010/wordml" xmlns:w15="http://schemas.microsoft.com/office/word/2012/wordml" xmlns:w16cex="http://schemas.microsoft.com/office/word/2018/wordml/cex" xmlns:w16cid="http://schemas.microsoft.com/office/word/2016/wordml/cid" xmlns:w16="http://schemas.microsoft.com/office/word/2018/wordml" xmlns:w16sdtdh="http://schemas.microsoft.com/office/word/2020/wordml/sdtdatahash" xmlns:w16se="http://schemas.microsoft.com/office/word/2015/wordml/symex" mc:Ignorable="w14 w15 w16se w16cid w16 w16cex w16sdtdh">
   <w:docDefaults>
     <w:rPrDefault>
       <w:rPr>
@@ -9035,7 +10473,6 @@
   <w:style w:type="character" w:default="1" w:styleId="Fuentedeprrafopredeter">
     <w:name w:val="Default Paragraph Font"/>
     <w:uiPriority w:val="1"/>
-    <w:semiHidden/>
     <w:unhideWhenUsed/>
   </w:style>
   <w:style w:type="table" w:default="1" w:styleId="Tablanormal">
@@ -9360,11 +10797,23 @@
       <w:szCs w:val="18"/>
     </w:rPr>
   </w:style>
+  <w:style w:type="character" w:styleId="Hipervnculovisitado">
+    <w:name w:val="FollowedHyperlink"/>
+    <w:basedOn w:val="Fuentedeprrafopredeter"/>
+    <w:uiPriority w:val="99"/>
+    <w:semiHidden/>
+    <w:unhideWhenUsed/>
+    <w:rsid w:val="007F3888"/>
+    <w:rPr>
+      <w:color w:val="954F72" w:themeColor="followedHyperlink"/>
+      <w:u w:val="single"/>
+    </w:rPr>
+  </w:style>
 </w:styles>
 </file>
 
 <file path=word/glossary/document.xml><?xml version="1.0" encoding="utf-8"?>
-<w:glossaryDocument xmlns:wpc="http://schemas.microsoft.com/office/word/2010/wordprocessingCanvas" xmlns:cx="http://schemas.microsoft.com/office/drawing/2014/chartex" xmlns:cx1="http://schemas.microsoft.com/office/drawing/2015/9/8/chartex" xmlns:cx2="http://schemas.microsoft.com/office/drawing/2015/10/21/chartex" xmlns:cx3="http://schemas.microsoft.com/office/drawing/2016/5/9/chartex" xmlns:cx4="http://schemas.microsoft.com/office/drawing/2016/5/10/chartex" xmlns:cx5="http://schemas.microsoft.com/office/drawing/2016/5/11/chartex" xmlns:cx6="http://schemas.microsoft.com/office/drawing/2016/5/12/chartex" xmlns:cx7="http://schemas.microsoft.com/office/drawing/2016/5/13/chartex" xmlns:cx8="http://schemas.microsoft.com/office/drawing/2016/5/14/chartex" xmlns:mc="http://schemas.openxmlformats.org/markup-compatibility/2006" xmlns:aink="http://schemas.microsoft.com/office/drawing/2016/ink" xmlns:am3d="http://schemas.microsoft.com/office/drawing/2017/model3d" xmlns:o="urn:schemas-microsoft-com:office:office" xmlns:oel="http://schemas.microsoft.com/office/2019/extlst" xmlns:r="http://schemas.openxmlformats.org/officeDocument/2006/relationships" xmlns:m="http://schemas.openxmlformats.org/officeDocument/2006/math" xmlns:v="urn:schemas-microsoft-com:vml" xmlns:wp14="http://schemas.microsoft.com/office/word/2010/wordprocessingDrawing" xmlns:wp="http://schemas.openxmlformats.org/drawingml/2006/wordprocessingDrawing" xmlns:w10="urn:schemas-microsoft-com:office:word" xmlns:w="http://schemas.openxmlformats.org/wordprocessingml/2006/main" xmlns:w14="http://schemas.microsoft.com/office/word/2010/wordml" xmlns:w15="http://schemas.microsoft.com/office/word/2012/wordml" xmlns:w16cex="http://schemas.microsoft.com/office/word/2018/wordml/cex" xmlns:w16cid="http://schemas.microsoft.com/office/word/2016/wordml/cid" xmlns:w16="http://schemas.microsoft.com/office/word/2018/wordml" xmlns:w16du="http://schemas.microsoft.com/office/word/2023/wordml/word16du" xmlns:w16sdtdh="http://schemas.microsoft.com/office/word/2020/wordml/sdtdatahash" xmlns:w16sdtfl="http://schemas.microsoft.com/office/word/2024/wordml/sdtformatlock" xmlns:w16se="http://schemas.microsoft.com/office/word/2015/wordml/symex" xmlns:wpg="http://schemas.microsoft.com/office/word/2010/wordprocessingGroup" xmlns:wpi="http://schemas.microsoft.com/office/word/2010/wordprocessingInk" xmlns:wne="http://schemas.microsoft.com/office/word/2006/wordml" xmlns:wps="http://schemas.microsoft.com/office/word/2010/wordprocessingShape" mc:Ignorable="w14 w15 w16se w16cid w16 w16cex w16sdtdh w16sdtfl w16du wp14">
+<w:glossaryDocument xmlns:wpc="http://schemas.microsoft.com/office/word/2010/wordprocessingCanvas" xmlns:cx="http://schemas.microsoft.com/office/drawing/2014/chartex" xmlns:cx1="http://schemas.microsoft.com/office/drawing/2015/9/8/chartex" xmlns:cx2="http://schemas.microsoft.com/office/drawing/2015/10/21/chartex" xmlns:cx3="http://schemas.microsoft.com/office/drawing/2016/5/9/chartex" xmlns:cx4="http://schemas.microsoft.com/office/drawing/2016/5/10/chartex" xmlns:cx5="http://schemas.microsoft.com/office/drawing/2016/5/11/chartex" xmlns:cx6="http://schemas.microsoft.com/office/drawing/2016/5/12/chartex" xmlns:cx7="http://schemas.microsoft.com/office/drawing/2016/5/13/chartex" xmlns:cx8="http://schemas.microsoft.com/office/drawing/2016/5/14/chartex" xmlns:mc="http://schemas.openxmlformats.org/markup-compatibility/2006" xmlns:aink="http://schemas.microsoft.com/office/drawing/2016/ink" xmlns:am3d="http://schemas.microsoft.com/office/drawing/2017/model3d" xmlns:o="urn:schemas-microsoft-com:office:office" xmlns:r="http://schemas.openxmlformats.org/officeDocument/2006/relationships" xmlns:m="http://schemas.openxmlformats.org/officeDocument/2006/math" xmlns:v="urn:schemas-microsoft-com:vml" xmlns:wp14="http://schemas.microsoft.com/office/word/2010/wordprocessingDrawing" xmlns:wp="http://schemas.openxmlformats.org/drawingml/2006/wordprocessingDrawing" xmlns:w10="urn:schemas-microsoft-com:office:word" xmlns:w="http://schemas.openxmlformats.org/wordprocessingml/2006/main" xmlns:w14="http://schemas.microsoft.com/office/word/2010/wordml" xmlns:w15="http://schemas.microsoft.com/office/word/2012/wordml" xmlns:w16cex="http://schemas.microsoft.com/office/word/2018/wordml/cex" xmlns:w16cid="http://schemas.microsoft.com/office/word/2016/wordml/cid" xmlns:w16="http://schemas.microsoft.com/office/word/2018/wordml" xmlns:w16sdtdh="http://schemas.microsoft.com/office/word/2020/wordml/sdtdatahash" xmlns:w16se="http://schemas.microsoft.com/office/word/2015/wordml/symex" xmlns:wpg="http://schemas.microsoft.com/office/word/2010/wordprocessingGroup" xmlns:wpi="http://schemas.microsoft.com/office/word/2010/wordprocessingInk" xmlns:wne="http://schemas.microsoft.com/office/word/2006/wordml" xmlns:wps="http://schemas.microsoft.com/office/word/2010/wordprocessingShape" mc:Ignorable="w14 w15 w16se w16cid w16 w16cex w16sdtdh wp14">
   <w:docParts>
     <w:docPart>
       <w:docPartPr>
@@ -9397,7 +10846,7 @@
 </file>
 
 <file path=word/glossary/fontTable.xml><?xml version="1.0" encoding="utf-8"?>
-<w:fonts xmlns:mc="http://schemas.openxmlformats.org/markup-compatibility/2006" xmlns:r="http://schemas.openxmlformats.org/officeDocument/2006/relationships" xmlns:w="http://schemas.openxmlformats.org/wordprocessingml/2006/main" xmlns:w14="http://schemas.microsoft.com/office/word/2010/wordml" xmlns:w15="http://schemas.microsoft.com/office/word/2012/wordml" xmlns:w16cex="http://schemas.microsoft.com/office/word/2018/wordml/cex" xmlns:w16cid="http://schemas.microsoft.com/office/word/2016/wordml/cid" xmlns:w16="http://schemas.microsoft.com/office/word/2018/wordml" xmlns:w16du="http://schemas.microsoft.com/office/word/2023/wordml/word16du" xmlns:w16sdtdh="http://schemas.microsoft.com/office/word/2020/wordml/sdtdatahash" xmlns:w16sdtfl="http://schemas.microsoft.com/office/word/2024/wordml/sdtformatlock" xmlns:w16se="http://schemas.microsoft.com/office/word/2015/wordml/symex" mc:Ignorable="w14 w15 w16se w16cid w16 w16cex w16sdtdh w16sdtfl w16du">
+<w:fonts xmlns:mc="http://schemas.openxmlformats.org/markup-compatibility/2006" xmlns:r="http://schemas.openxmlformats.org/officeDocument/2006/relationships" xmlns:w="http://schemas.openxmlformats.org/wordprocessingml/2006/main" xmlns:w14="http://schemas.microsoft.com/office/word/2010/wordml" xmlns:w15="http://schemas.microsoft.com/office/word/2012/wordml" xmlns:w16cex="http://schemas.microsoft.com/office/word/2018/wordml/cex" xmlns:w16cid="http://schemas.microsoft.com/office/word/2016/wordml/cid" xmlns:w16="http://schemas.microsoft.com/office/word/2018/wordml" xmlns:w16sdtdh="http://schemas.microsoft.com/office/word/2020/wordml/sdtdatahash" xmlns:w16se="http://schemas.microsoft.com/office/word/2015/wordml/symex" mc:Ignorable="w14 w15 w16se w16cid w16 w16cex w16sdtdh">
   <w:font w:name="Symbol">
     <w:panose1 w:val="05050102010706020507"/>
     <w:charset w:val="02"/>
@@ -9447,11 +10896,18 @@
     <w:pitch w:val="variable"/>
     <w:sig w:usb0="E4002EFF" w:usb1="C000247B" w:usb2="00000009" w:usb3="00000000" w:csb0="000001FF" w:csb1="00000000"/>
   </w:font>
+  <w:font w:name="Consolas">
+    <w:panose1 w:val="020B0609020204030204"/>
+    <w:charset w:val="00"/>
+    <w:family w:val="modern"/>
+    <w:pitch w:val="fixed"/>
+    <w:sig w:usb0="E00006FF" w:usb1="0000FCFF" w:usb2="00000001" w:usb3="00000000" w:csb0="0000019F" w:csb1="00000000"/>
+  </w:font>
 </w:fonts>
 </file>
 
 <file path=word/glossary/settings.xml><?xml version="1.0" encoding="utf-8"?>
-<w:settings xmlns:mc="http://schemas.openxmlformats.org/markup-compatibility/2006" xmlns:o="urn:schemas-microsoft-com:office:office" xmlns:r="http://schemas.openxmlformats.org/officeDocument/2006/relationships" xmlns:m="http://schemas.openxmlformats.org/officeDocument/2006/math" xmlns:v="urn:schemas-microsoft-com:vml" xmlns:w10="urn:schemas-microsoft-com:office:word" xmlns:w="http://schemas.openxmlformats.org/wordprocessingml/2006/main" xmlns:w14="http://schemas.microsoft.com/office/word/2010/wordml" xmlns:w15="http://schemas.microsoft.com/office/word/2012/wordml" xmlns:w16cex="http://schemas.microsoft.com/office/word/2018/wordml/cex" xmlns:w16cid="http://schemas.microsoft.com/office/word/2016/wordml/cid" xmlns:w16="http://schemas.microsoft.com/office/word/2018/wordml" xmlns:w16du="http://schemas.microsoft.com/office/word/2023/wordml/word16du" xmlns:w16sdtdh="http://schemas.microsoft.com/office/word/2020/wordml/sdtdatahash" xmlns:w16sdtfl="http://schemas.microsoft.com/office/word/2024/wordml/sdtformatlock" xmlns:w16se="http://schemas.microsoft.com/office/word/2015/wordml/symex" xmlns:sl="http://schemas.openxmlformats.org/schemaLibrary/2006/main" mc:Ignorable="w14 w15 w16se w16cid w16 w16cex w16sdtdh w16sdtfl w16du">
+<w:settings xmlns:mc="http://schemas.openxmlformats.org/markup-compatibility/2006" xmlns:o="urn:schemas-microsoft-com:office:office" xmlns:r="http://schemas.openxmlformats.org/officeDocument/2006/relationships" xmlns:m="http://schemas.openxmlformats.org/officeDocument/2006/math" xmlns:v="urn:schemas-microsoft-com:vml" xmlns:w10="urn:schemas-microsoft-com:office:word" xmlns:w="http://schemas.openxmlformats.org/wordprocessingml/2006/main" xmlns:w14="http://schemas.microsoft.com/office/word/2010/wordml" xmlns:w15="http://schemas.microsoft.com/office/word/2012/wordml" xmlns:w16cex="http://schemas.microsoft.com/office/word/2018/wordml/cex" xmlns:w16cid="http://schemas.microsoft.com/office/word/2016/wordml/cid" xmlns:w16="http://schemas.microsoft.com/office/word/2018/wordml" xmlns:w16sdtdh="http://schemas.microsoft.com/office/word/2020/wordml/sdtdatahash" xmlns:w16se="http://schemas.microsoft.com/office/word/2015/wordml/symex" xmlns:sl="http://schemas.openxmlformats.org/schemaLibrary/2006/main" mc:Ignorable="w14 w15 w16se w16cid w16 w16cex w16sdtdh">
   <w:view w:val="normal"/>
   <w:defaultTabStop w:val="708"/>
   <w:hyphenationZone w:val="425"/>
@@ -9467,15 +10923,19 @@
   </w:compat>
   <w:rsids>
     <w:rsidRoot w:val="00767F51"/>
+    <w:rsid w:val="0005199C"/>
     <w:rsid w:val="00063AC5"/>
     <w:rsid w:val="00096218"/>
+    <w:rsid w:val="000A37F5"/>
     <w:rsid w:val="000D659B"/>
+    <w:rsid w:val="000D7B49"/>
     <w:rsid w:val="00123091"/>
     <w:rsid w:val="00192549"/>
     <w:rsid w:val="001E2481"/>
     <w:rsid w:val="00201B0D"/>
     <w:rsid w:val="00213DBA"/>
     <w:rsid w:val="00231C51"/>
+    <w:rsid w:val="002A18CC"/>
     <w:rsid w:val="002C4942"/>
     <w:rsid w:val="002D4B90"/>
     <w:rsid w:val="00340B01"/>
@@ -9503,6 +10963,7 @@
     <w:rsid w:val="00816070"/>
     <w:rsid w:val="00846DD6"/>
     <w:rsid w:val="00862F0A"/>
+    <w:rsid w:val="00895E6F"/>
     <w:rsid w:val="008A6199"/>
     <w:rsid w:val="00950376"/>
     <w:rsid w:val="009A5B74"/>
@@ -9570,7 +11031,7 @@
 </file>
 
 <file path=word/glossary/styles.xml><?xml version="1.0" encoding="utf-8"?>
-<w:styles xmlns:mc="http://schemas.openxmlformats.org/markup-compatibility/2006" xmlns:r="http://schemas.openxmlformats.org/officeDocument/2006/relationships" xmlns:w="http://schemas.openxmlformats.org/wordprocessingml/2006/main" xmlns:w14="http://schemas.microsoft.com/office/word/2010/wordml" xmlns:w15="http://schemas.microsoft.com/office/word/2012/wordml" xmlns:w16cex="http://schemas.microsoft.com/office/word/2018/wordml/cex" xmlns:w16cid="http://schemas.microsoft.com/office/word/2016/wordml/cid" xmlns:w16="http://schemas.microsoft.com/office/word/2018/wordml" xmlns:w16du="http://schemas.microsoft.com/office/word/2023/wordml/word16du" xmlns:w16sdtdh="http://schemas.microsoft.com/office/word/2020/wordml/sdtdatahash" xmlns:w16sdtfl="http://schemas.microsoft.com/office/word/2024/wordml/sdtformatlock" xmlns:w16se="http://schemas.microsoft.com/office/word/2015/wordml/symex" mc:Ignorable="w14 w15 w16se w16cid w16 w16cex w16sdtdh w16sdtfl w16du">
+<w:styles xmlns:mc="http://schemas.openxmlformats.org/markup-compatibility/2006" xmlns:r="http://schemas.openxmlformats.org/officeDocument/2006/relationships" xmlns:w="http://schemas.openxmlformats.org/wordprocessingml/2006/main" xmlns:w14="http://schemas.microsoft.com/office/word/2010/wordml" xmlns:w15="http://schemas.microsoft.com/office/word/2012/wordml" xmlns:w16cex="http://schemas.microsoft.com/office/word/2018/wordml/cex" xmlns:w16cid="http://schemas.microsoft.com/office/word/2016/wordml/cid" xmlns:w16="http://schemas.microsoft.com/office/word/2018/wordml" xmlns:w16sdtdh="http://schemas.microsoft.com/office/word/2020/wordml/sdtdatahash" xmlns:w16se="http://schemas.microsoft.com/office/word/2015/wordml/symex" mc:Ignorable="w14 w15 w16se w16cid w16 w16cex w16sdtdh">
   <w:docDefaults>
     <w:rPrDefault>
       <w:rPr>
@@ -10009,7 +11470,7 @@
 </file>
 
 <file path=word/glossary/webSettings.xml><?xml version="1.0" encoding="utf-8"?>
-<w:webSettings xmlns:mc="http://schemas.openxmlformats.org/markup-compatibility/2006" xmlns:r="http://schemas.openxmlformats.org/officeDocument/2006/relationships" xmlns:w="http://schemas.openxmlformats.org/wordprocessingml/2006/main" xmlns:w14="http://schemas.microsoft.com/office/word/2010/wordml" xmlns:w15="http://schemas.microsoft.com/office/word/2012/wordml" xmlns:w16cex="http://schemas.microsoft.com/office/word/2018/wordml/cex" xmlns:w16cid="http://schemas.microsoft.com/office/word/2016/wordml/cid" xmlns:w16="http://schemas.microsoft.com/office/word/2018/wordml" xmlns:w16du="http://schemas.microsoft.com/office/word/2023/wordml/word16du" xmlns:w16sdtdh="http://schemas.microsoft.com/office/word/2020/wordml/sdtdatahash" xmlns:w16sdtfl="http://schemas.microsoft.com/office/word/2024/wordml/sdtformatlock" xmlns:w16se="http://schemas.microsoft.com/office/word/2015/wordml/symex" mc:Ignorable="w14 w15 w16se w16cid w16 w16cex w16sdtdh w16sdtfl w16du">
+<w:webSettings xmlns:mc="http://schemas.openxmlformats.org/markup-compatibility/2006" xmlns:r="http://schemas.openxmlformats.org/officeDocument/2006/relationships" xmlns:w="http://schemas.openxmlformats.org/wordprocessingml/2006/main" xmlns:w14="http://schemas.microsoft.com/office/word/2010/wordml" xmlns:w15="http://schemas.microsoft.com/office/word/2012/wordml" xmlns:w16cex="http://schemas.microsoft.com/office/word/2018/wordml/cex" xmlns:w16cid="http://schemas.microsoft.com/office/word/2016/wordml/cid" xmlns:w16="http://schemas.microsoft.com/office/word/2018/wordml" xmlns:w16sdtdh="http://schemas.microsoft.com/office/word/2020/wordml/sdtdatahash" xmlns:w16se="http://schemas.microsoft.com/office/word/2015/wordml/symex" mc:Ignorable="w14 w15 w16se w16cid w16 w16cex w16sdtdh">
   <w:optimizeForBrowser/>
   <w:allowPNG/>
 </w:webSettings>

</xml_diff>